<commit_message>
Refactor retention and grades logic, update DB config
Refactored the retention rates logic in helpers/registrar_main_report_helper.py and test.py for improved clarity and batch processing. Updated database names in config/settings.py, app.py, and iscripts scripts for consistency. Added a new script iscripts/bsba_grades_updater.py for batch updating grades, and made related cache and documentation updates.
</commit_message>
<xml_diff>
--- a/docs/docu.docx
+++ b/docs/docu.docx
@@ -1,6 +1,6 @@
 
 <file path=word/document.xml><?xml version="1.0" encoding="utf-8"?>
-<w:document xmlns:wpc="http://schemas.microsoft.com/office/word/2010/wordprocessingCanvas" xmlns:cx="http://schemas.microsoft.com/office/drawing/2014/chartex" xmlns:cx1="http://schemas.microsoft.com/office/drawing/2015/9/8/chartex" xmlns:cx2="http://schemas.microsoft.com/office/drawing/2015/10/21/chartex" xmlns:cx3="http://schemas.microsoft.com/office/drawing/2016/5/9/chartex" xmlns:cx4="http://schemas.microsoft.com/office/drawing/2016/5/10/chartex" xmlns:cx5="http://schemas.microsoft.com/office/drawing/2016/5/11/chartex" xmlns:cx6="http://schemas.microsoft.com/office/drawing/2016/5/12/chartex" xmlns:cx7="http://schemas.microsoft.com/office/drawing/2016/5/13/chartex" xmlns:cx8="http://schemas.microsoft.com/office/drawing/2016/5/14/chartex" xmlns:mc="http://schemas.openxmlformats.org/markup-compatibility/2006" xmlns:aink="http://schemas.microsoft.com/office/drawing/2016/ink" xmlns:am3d="http://schemas.microsoft.com/office/drawing/2017/model3d" xmlns:o="urn:schemas-microsoft-com:office:office" xmlns:r="http://schemas.openxmlformats.org/officeDocument/2006/relationships" xmlns:m="http://schemas.openxmlformats.org/officeDocument/2006/math" xmlns:v="urn:schemas-microsoft-com:vml" xmlns:wp14="http://schemas.microsoft.com/office/word/2010/wordprocessingDrawing" xmlns:wp="http://schemas.openxmlformats.org/drawingml/2006/wordprocessingDrawing" xmlns:w10="urn:schemas-microsoft-com:office:word" xmlns:w="http://schemas.openxmlformats.org/wordprocessingml/2006/main" xmlns:w14="http://schemas.microsoft.com/office/word/2010/wordml" xmlns:w15="http://schemas.microsoft.com/office/word/2012/wordml" xmlns:w16cid="http://schemas.microsoft.com/office/word/2016/wordml/cid" xmlns:w16se="http://schemas.microsoft.com/office/word/2015/wordml/symex" xmlns:wpg="http://schemas.microsoft.com/office/word/2010/wordprocessingGroup" xmlns:wpi="http://schemas.microsoft.com/office/word/2010/wordprocessingInk" xmlns:wne="http://schemas.microsoft.com/office/word/2006/wordml" xmlns:wps="http://schemas.microsoft.com/office/word/2010/wordprocessingShape" mc:Ignorable="w14 w15 w16se w16cid wp14">
+<w:document xmlns:wpc="http://schemas.microsoft.com/office/word/2010/wordprocessingCanvas" xmlns:cx="http://schemas.microsoft.com/office/drawing/2014/chartex" xmlns:cx1="http://schemas.microsoft.com/office/drawing/2015/9/8/chartex" xmlns:cx2="http://schemas.microsoft.com/office/drawing/2015/10/21/chartex" xmlns:cx3="http://schemas.microsoft.com/office/drawing/2016/5/9/chartex" xmlns:cx4="http://schemas.microsoft.com/office/drawing/2016/5/10/chartex" xmlns:cx5="http://schemas.microsoft.com/office/drawing/2016/5/11/chartex" xmlns:cx6="http://schemas.microsoft.com/office/drawing/2016/5/12/chartex" xmlns:cx7="http://schemas.microsoft.com/office/drawing/2016/5/13/chartex" xmlns:cx8="http://schemas.microsoft.com/office/drawing/2016/5/14/chartex" xmlns:mc="http://schemas.openxmlformats.org/markup-compatibility/2006" xmlns:aink="http://schemas.microsoft.com/office/drawing/2016/ink" xmlns:am3d="http://schemas.microsoft.com/office/drawing/2017/model3d" xmlns:o="urn:schemas-microsoft-com:office:office" xmlns:r="http://schemas.openxmlformats.org/officeDocument/2006/relationships" xmlns:m="http://schemas.openxmlformats.org/officeDocument/2006/math" xmlns:v="urn:schemas-microsoft-com:vml" xmlns:wp14="http://schemas.microsoft.com/office/word/2010/wordprocessingDrawing" xmlns:wp="http://schemas.openxmlformats.org/drawingml/2006/wordprocessingDrawing" xmlns:w10="urn:schemas-microsoft-com:office:word" xmlns:w="http://schemas.openxmlformats.org/wordprocessingml/2006/main" xmlns:w14="http://schemas.microsoft.com/office/word/2010/wordml" xmlns:w15="http://schemas.microsoft.com/office/word/2012/wordml" xmlns:w16cex="http://schemas.microsoft.com/office/word/2018/wordml/cex" xmlns:w16cid="http://schemas.microsoft.com/office/word/2016/wordml/cid" xmlns:w16="http://schemas.microsoft.com/office/word/2018/wordml" xmlns:w16se="http://schemas.microsoft.com/office/word/2015/wordml/symex" xmlns:wpg="http://schemas.microsoft.com/office/word/2010/wordprocessingGroup" xmlns:wpi="http://schemas.microsoft.com/office/word/2010/wordprocessingInk" xmlns:wne="http://schemas.microsoft.com/office/word/2006/wordml" xmlns:wps="http://schemas.microsoft.com/office/word/2010/wordprocessingShape" mc:Ignorable="w14 w15 w16se w16cid w16 w16cex wp14">
   <w:body>
     <w:p>
       <w:pPr>
@@ -147,14 +147,7 @@
         <w:rPr>
           <w:b/>
         </w:rPr>
-        <w:t xml:space="preserve">MIT 261 </w:t>
-      </w:r>
-      <w:proofErr w:type="gramStart"/>
-      <w:r>
-        <w:rPr>
-          <w:b/>
-        </w:rPr>
-        <w:t xml:space="preserve">- </w:t>
+        <w:t xml:space="preserve">MIT 261 - </w:t>
       </w:r>
       <w:r>
         <w:rPr>
@@ -163,7 +156,6 @@
         </w:rPr>
         <w:t xml:space="preserve"> Project</w:t>
       </w:r>
-      <w:proofErr w:type="gramEnd"/>
     </w:p>
     <w:p>
       <w:pPr>
@@ -186,21 +178,7 @@
         <w:rPr>
           <w:color w:val="000000"/>
         </w:rPr>
-        <w:t xml:space="preserve">Notre Dame of </w:t>
-      </w:r>
-      <w:proofErr w:type="spellStart"/>
-      <w:r>
-        <w:rPr>
-          <w:color w:val="000000"/>
-        </w:rPr>
-        <w:t>Marbel</w:t>
-      </w:r>
-      <w:proofErr w:type="spellEnd"/>
-      <w:r>
-        <w:rPr>
-          <w:color w:val="000000"/>
-        </w:rPr>
-        <w:t xml:space="preserve"> University</w:t>
+        <w:t>Notre Dame of Marbel University</w:t>
       </w:r>
       <w:r>
         <w:rPr>
@@ -213,21 +191,7 @@
           <w:color w:val="000000"/>
         </w:rPr>
         <w:tab/>
-        <w:t xml:space="preserve">             1</w:t>
-      </w:r>
-      <w:proofErr w:type="gramStart"/>
-      <w:r>
-        <w:rPr>
-          <w:color w:val="000000"/>
-        </w:rPr>
-        <w:t>st  Semester</w:t>
-      </w:r>
-      <w:proofErr w:type="gramEnd"/>
-      <w:r>
-        <w:rPr>
-          <w:color w:val="000000"/>
-        </w:rPr>
-        <w:t xml:space="preserve"> SY 2025-2026</w:t>
+        <w:t xml:space="preserve">             1st  Semester SY 2025-2026</w:t>
       </w:r>
     </w:p>
     <w:p>
@@ -559,6 +523,13 @@
     </w:p>
     <w:sdt>
       <w:sdtPr>
+        <w:rPr>
+          <w:rFonts w:asciiTheme="minorHAnsi" w:eastAsiaTheme="minorHAnsi" w:hAnsiTheme="minorHAnsi" w:cstheme="minorBidi"/>
+          <w:color w:val="auto"/>
+          <w:sz w:val="22"/>
+          <w:szCs w:val="22"/>
+          <w:lang w:val="en-PH"/>
+        </w:rPr>
         <w:id w:val="-1777778697"/>
         <w:docPartObj>
           <w:docPartGallery w:val="Table of Contents"/>
@@ -567,14 +538,9 @@
       </w:sdtPr>
       <w:sdtEndPr>
         <w:rPr>
-          <w:rFonts w:asciiTheme="minorHAnsi" w:eastAsiaTheme="minorHAnsi" w:hAnsiTheme="minorHAnsi" w:cstheme="minorBidi"/>
           <w:b/>
           <w:bCs/>
           <w:noProof/>
-          <w:color w:val="auto"/>
-          <w:sz w:val="22"/>
-          <w:szCs w:val="22"/>
-          <w:lang w:val="en-PH"/>
         </w:rPr>
       </w:sdtEndPr>
       <w:sdtContent>
@@ -4262,8 +4228,6 @@
           <w:lang w:eastAsia="en-PH"/>
         </w:rPr>
       </w:pPr>
-      <w:bookmarkStart w:id="1" w:name="_GoBack"/>
-      <w:bookmarkEnd w:id="1"/>
     </w:p>
     <w:p>
       <w:pPr>
@@ -4287,7 +4251,7 @@
           <w:lang w:eastAsia="en-PH"/>
         </w:rPr>
       </w:pPr>
-      <w:bookmarkStart w:id="2" w:name="_Toc208510068"/>
+      <w:bookmarkStart w:id="1" w:name="_Toc208510068"/>
       <w:r>
         <w:rPr>
           <w:rFonts w:eastAsia="Times New Roman"/>
@@ -4296,7 +4260,7 @@
         <w:lastRenderedPageBreak/>
         <w:t>Registrar’s Office Dashboard Reports</w:t>
       </w:r>
-      <w:bookmarkEnd w:id="2"/>
+      <w:bookmarkEnd w:id="1"/>
     </w:p>
     <w:p>
       <w:pPr>
@@ -4306,7 +4270,7 @@
           <w:lang w:eastAsia="en-PH"/>
         </w:rPr>
       </w:pPr>
-      <w:bookmarkStart w:id="3" w:name="_Toc208510069"/>
+      <w:bookmarkStart w:id="2" w:name="_Toc208510069"/>
       <w:r>
         <w:rPr>
           <w:rFonts w:eastAsia="Times New Roman"/>
@@ -4314,7 +4278,7 @@
         </w:rPr>
         <w:t>1. Student Academic Standing Report</w:t>
       </w:r>
-      <w:bookmarkEnd w:id="3"/>
+      <w:bookmarkEnd w:id="2"/>
     </w:p>
     <w:tbl>
       <w:tblPr>
@@ -4350,7 +4314,6 @@
           <w:p>
             <w:pPr>
               <w:spacing w:after="0" w:line="240" w:lineRule="auto"/>
-              <w:jc w:val="center"/>
               <w:rPr>
                 <w:rFonts w:ascii="Times New Roman" w:eastAsia="Times New Roman" w:hAnsi="Times New Roman" w:cs="Times New Roman"/>
                 <w:b/>
@@ -4365,16 +4328,15 @@
                 <w:rFonts w:ascii="Times New Roman" w:eastAsia="Times New Roman" w:hAnsi="Times New Roman" w:cs="Times New Roman"/>
                 <w:b/>
                 <w:bCs/>
-                <w:noProof/>
                 <w:sz w:val="24"/>
                 <w:szCs w:val="24"/>
                 <w:lang w:eastAsia="en-PH"/>
               </w:rPr>
               <w:drawing>
-                <wp:inline distT="0" distB="0" distL="0" distR="0" wp14:anchorId="73F8ACA9" wp14:editId="2604D166">
-                  <wp:extent cx="5943600" cy="3199130"/>
-                  <wp:effectExtent l="0" t="0" r="0" b="1270"/>
-                  <wp:docPr id="21" name="Picture 21"/>
+                <wp:inline distT="0" distB="0" distL="0" distR="0" wp14:anchorId="3ADF5C1F" wp14:editId="2AF0254A">
+                  <wp:extent cx="5374388" cy="2524125"/>
+                  <wp:effectExtent l="133350" t="114300" r="150495" b="161925"/>
+                  <wp:docPr id="23" name="Picture 23"/>
                   <wp:cNvGraphicFramePr>
                     <a:graphicFrameLocks xmlns:a="http://schemas.openxmlformats.org/drawingml/2006/main" noChangeAspect="1"/>
                   </wp:cNvGraphicFramePr>
@@ -4394,11 +4356,41 @@
                         <pic:spPr>
                           <a:xfrm>
                             <a:off x="0" y="0"/>
-                            <a:ext cx="5943600" cy="3199130"/>
+                            <a:ext cx="5378739" cy="2526169"/>
                           </a:xfrm>
                           <a:prstGeom prst="rect">
                             <a:avLst/>
                           </a:prstGeom>
+                          <a:solidFill>
+                            <a:srgbClr val="FFFFFF">
+                              <a:shade val="85000"/>
+                            </a:srgbClr>
+                          </a:solidFill>
+                          <a:ln w="88900" cap="sq">
+                            <a:solidFill>
+                              <a:srgbClr val="FFFFFF"/>
+                            </a:solidFill>
+                            <a:miter lim="800000"/>
+                          </a:ln>
+                          <a:effectLst>
+                            <a:outerShdw blurRad="55000" dist="18000" dir="5400000" algn="tl" rotWithShape="0">
+                              <a:srgbClr val="000000">
+                                <a:alpha val="40000"/>
+                              </a:srgbClr>
+                            </a:outerShdw>
+                          </a:effectLst>
+                          <a:scene3d>
+                            <a:camera prst="orthographicFront"/>
+                            <a:lightRig rig="twoPt" dir="t">
+                              <a:rot lat="0" lon="0" rev="7200000"/>
+                            </a:lightRig>
+                          </a:scene3d>
+                          <a:sp3d>
+                            <a:bevelT w="25400" h="19050"/>
+                            <a:contourClr>
+                              <a:srgbClr val="FFFFFF"/>
+                            </a:contourClr>
+                          </a:sp3d>
                         </pic:spPr>
                       </pic:pic>
                     </a:graphicData>
@@ -4675,16 +4667,15 @@
             <w:r>
               <w:rPr>
                 <w:rFonts w:ascii="Times New Roman" w:eastAsia="Times New Roman" w:hAnsi="Times New Roman" w:cs="Times New Roman"/>
-                <w:noProof/>
                 <w:sz w:val="24"/>
                 <w:szCs w:val="24"/>
                 <w:lang w:eastAsia="en-PH"/>
               </w:rPr>
               <w:drawing>
-                <wp:inline distT="0" distB="0" distL="0" distR="0" wp14:anchorId="089CD65E" wp14:editId="03D8889A">
-                  <wp:extent cx="5943600" cy="2994660"/>
-                  <wp:effectExtent l="0" t="0" r="0" b="0"/>
-                  <wp:docPr id="22" name="Picture 22"/>
+                <wp:inline distT="0" distB="0" distL="0" distR="0" wp14:anchorId="3CCA857C" wp14:editId="473F0DE7">
+                  <wp:extent cx="5374005" cy="2567580"/>
+                  <wp:effectExtent l="133350" t="114300" r="150495" b="156845"/>
+                  <wp:docPr id="24" name="Picture 24"/>
                   <wp:cNvGraphicFramePr>
                     <a:graphicFrameLocks xmlns:a="http://schemas.openxmlformats.org/drawingml/2006/main" noChangeAspect="1"/>
                   </wp:cNvGraphicFramePr>
@@ -4704,7 +4695,205 @@
                         <pic:spPr>
                           <a:xfrm>
                             <a:off x="0" y="0"/>
-                            <a:ext cx="5943600" cy="2994660"/>
+                            <a:ext cx="5390964" cy="2575683"/>
+                          </a:xfrm>
+                          <a:prstGeom prst="rect">
+                            <a:avLst/>
+                          </a:prstGeom>
+                          <a:solidFill>
+                            <a:srgbClr val="FFFFFF">
+                              <a:shade val="85000"/>
+                            </a:srgbClr>
+                          </a:solidFill>
+                          <a:ln w="88900" cap="sq">
+                            <a:solidFill>
+                              <a:srgbClr val="FFFFFF"/>
+                            </a:solidFill>
+                            <a:miter lim="800000"/>
+                          </a:ln>
+                          <a:effectLst>
+                            <a:outerShdw blurRad="55000" dist="18000" dir="5400000" algn="tl" rotWithShape="0">
+                              <a:srgbClr val="000000">
+                                <a:alpha val="40000"/>
+                              </a:srgbClr>
+                            </a:outerShdw>
+                          </a:effectLst>
+                          <a:scene3d>
+                            <a:camera prst="orthographicFront"/>
+                            <a:lightRig rig="twoPt" dir="t">
+                              <a:rot lat="0" lon="0" rev="7200000"/>
+                            </a:lightRig>
+                          </a:scene3d>
+                          <a:sp3d>
+                            <a:bevelT w="25400" h="19050"/>
+                            <a:contourClr>
+                              <a:srgbClr val="FFFFFF"/>
+                            </a:contourClr>
+                          </a:sp3d>
+                        </pic:spPr>
+                      </pic:pic>
+                    </a:graphicData>
+                  </a:graphic>
+                </wp:inline>
+              </w:drawing>
+            </w:r>
+          </w:p>
+        </w:tc>
+        <w:tc>
+          <w:tcPr>
+            <w:tcW w:w="0" w:type="auto"/>
+            <w:vAlign w:val="center"/>
+          </w:tcPr>
+          <w:p>
+            <w:pPr>
+              <w:spacing w:after="0" w:line="240" w:lineRule="auto"/>
+              <w:rPr>
+                <w:rFonts w:ascii="Times New Roman" w:eastAsia="Times New Roman" w:hAnsi="Times New Roman" w:cs="Times New Roman"/>
+                <w:sz w:val="24"/>
+                <w:szCs w:val="24"/>
+                <w:lang w:eastAsia="en-PH"/>
+              </w:rPr>
+            </w:pPr>
+          </w:p>
+        </w:tc>
+        <w:tc>
+          <w:tcPr>
+            <w:tcW w:w="0" w:type="auto"/>
+            <w:vAlign w:val="center"/>
+          </w:tcPr>
+          <w:p>
+            <w:pPr>
+              <w:spacing w:after="0" w:line="240" w:lineRule="auto"/>
+              <w:rPr>
+                <w:rFonts w:ascii="Times New Roman" w:eastAsia="Times New Roman" w:hAnsi="Times New Roman" w:cs="Times New Roman"/>
+                <w:sz w:val="24"/>
+                <w:szCs w:val="24"/>
+                <w:lang w:eastAsia="en-PH"/>
+              </w:rPr>
+            </w:pPr>
+          </w:p>
+        </w:tc>
+        <w:tc>
+          <w:tcPr>
+            <w:tcW w:w="0" w:type="auto"/>
+            <w:vAlign w:val="center"/>
+          </w:tcPr>
+          <w:p>
+            <w:pPr>
+              <w:spacing w:after="0" w:line="240" w:lineRule="auto"/>
+              <w:rPr>
+                <w:rFonts w:ascii="Times New Roman" w:eastAsia="Times New Roman" w:hAnsi="Times New Roman" w:cs="Times New Roman"/>
+                <w:sz w:val="24"/>
+                <w:szCs w:val="24"/>
+                <w:lang w:eastAsia="en-PH"/>
+              </w:rPr>
+            </w:pPr>
+          </w:p>
+        </w:tc>
+        <w:tc>
+          <w:tcPr>
+            <w:tcW w:w="0" w:type="auto"/>
+            <w:vAlign w:val="center"/>
+          </w:tcPr>
+          <w:p>
+            <w:pPr>
+              <w:spacing w:after="0" w:line="240" w:lineRule="auto"/>
+              <w:rPr>
+                <w:rFonts w:ascii="Times New Roman" w:eastAsia="Times New Roman" w:hAnsi="Times New Roman" w:cs="Times New Roman"/>
+                <w:sz w:val="24"/>
+                <w:szCs w:val="24"/>
+                <w:lang w:eastAsia="en-PH"/>
+              </w:rPr>
+            </w:pPr>
+          </w:p>
+        </w:tc>
+        <w:tc>
+          <w:tcPr>
+            <w:tcW w:w="0" w:type="auto"/>
+            <w:vAlign w:val="center"/>
+          </w:tcPr>
+          <w:p>
+            <w:pPr>
+              <w:spacing w:after="0" w:line="240" w:lineRule="auto"/>
+              <w:rPr>
+                <w:rFonts w:ascii="Times New Roman" w:eastAsia="Times New Roman" w:hAnsi="Times New Roman" w:cs="Times New Roman"/>
+                <w:sz w:val="24"/>
+                <w:szCs w:val="24"/>
+                <w:lang w:eastAsia="en-PH"/>
+              </w:rPr>
+            </w:pPr>
+          </w:p>
+        </w:tc>
+        <w:tc>
+          <w:tcPr>
+            <w:tcW w:w="0" w:type="auto"/>
+            <w:vAlign w:val="center"/>
+          </w:tcPr>
+          <w:p>
+            <w:pPr>
+              <w:spacing w:after="0" w:line="240" w:lineRule="auto"/>
+              <w:rPr>
+                <w:rFonts w:ascii="Times New Roman" w:eastAsia="Times New Roman" w:hAnsi="Times New Roman" w:cs="Times New Roman"/>
+                <w:sz w:val="24"/>
+                <w:szCs w:val="24"/>
+                <w:lang w:eastAsia="en-PH"/>
+              </w:rPr>
+            </w:pPr>
+          </w:p>
+        </w:tc>
+      </w:tr>
+      <w:tr>
+        <w:trPr>
+          <w:tblCellSpacing w:w="15" w:type="dxa"/>
+        </w:trPr>
+        <w:tc>
+          <w:tcPr>
+            <w:tcW w:w="0" w:type="auto"/>
+            <w:vAlign w:val="center"/>
+          </w:tcPr>
+          <w:p>
+            <w:pPr>
+              <w:spacing w:after="0" w:line="240" w:lineRule="auto"/>
+              <w:rPr>
+                <w:rFonts w:ascii="Times New Roman" w:eastAsia="Times New Roman" w:hAnsi="Times New Roman" w:cs="Times New Roman"/>
+                <w:sz w:val="24"/>
+                <w:szCs w:val="24"/>
+                <w:lang w:eastAsia="en-PH"/>
+              </w:rPr>
+            </w:pPr>
+            <w:r>
+              <w:rPr>
+                <w:rFonts w:ascii="Times New Roman" w:eastAsia="Times New Roman" w:hAnsi="Times New Roman" w:cs="Times New Roman"/>
+                <w:sz w:val="24"/>
+                <w:szCs w:val="24"/>
+                <w:lang w:eastAsia="en-PH"/>
+              </w:rPr>
+              <w:lastRenderedPageBreak/>
+              <w:drawing>
+                <wp:inline distT="0" distB="0" distL="0" distR="0" wp14:anchorId="30C52289" wp14:editId="15CAB864">
+                  <wp:extent cx="5943600" cy="2997200"/>
+                  <wp:effectExtent l="0" t="0" r="0" b="0"/>
+                  <wp:docPr id="40" name="Picture 40"/>
+                  <wp:cNvGraphicFramePr>
+                    <a:graphicFrameLocks xmlns:a="http://schemas.openxmlformats.org/drawingml/2006/main" noChangeAspect="1"/>
+                  </wp:cNvGraphicFramePr>
+                  <a:graphic xmlns:a="http://schemas.openxmlformats.org/drawingml/2006/main">
+                    <a:graphicData uri="http://schemas.openxmlformats.org/drawingml/2006/picture">
+                      <pic:pic xmlns:pic="http://schemas.openxmlformats.org/drawingml/2006/picture">
+                        <pic:nvPicPr>
+                          <pic:cNvPr id="1" name=""/>
+                          <pic:cNvPicPr/>
+                        </pic:nvPicPr>
+                        <pic:blipFill>
+                          <a:blip r:embed="rId10"/>
+                          <a:stretch>
+                            <a:fillRect/>
+                          </a:stretch>
+                        </pic:blipFill>
+                        <pic:spPr>
+                          <a:xfrm>
+                            <a:off x="0" y="0"/>
+                            <a:ext cx="5943600" cy="2997200"/>
                           </a:xfrm>
                           <a:prstGeom prst="rect">
                             <a:avLst/>
@@ -4821,130 +5010,6 @@
           </w:p>
         </w:tc>
       </w:tr>
-      <w:tr>
-        <w:trPr>
-          <w:tblCellSpacing w:w="15" w:type="dxa"/>
-        </w:trPr>
-        <w:tc>
-          <w:tcPr>
-            <w:tcW w:w="0" w:type="auto"/>
-            <w:vAlign w:val="center"/>
-          </w:tcPr>
-          <w:p>
-            <w:pPr>
-              <w:spacing w:after="0" w:line="240" w:lineRule="auto"/>
-              <w:rPr>
-                <w:rFonts w:ascii="Times New Roman" w:eastAsia="Times New Roman" w:hAnsi="Times New Roman" w:cs="Times New Roman"/>
-                <w:sz w:val="24"/>
-                <w:szCs w:val="24"/>
-                <w:lang w:eastAsia="en-PH"/>
-              </w:rPr>
-            </w:pPr>
-          </w:p>
-        </w:tc>
-        <w:tc>
-          <w:tcPr>
-            <w:tcW w:w="0" w:type="auto"/>
-            <w:vAlign w:val="center"/>
-          </w:tcPr>
-          <w:p>
-            <w:pPr>
-              <w:spacing w:after="0" w:line="240" w:lineRule="auto"/>
-              <w:rPr>
-                <w:rFonts w:ascii="Times New Roman" w:eastAsia="Times New Roman" w:hAnsi="Times New Roman" w:cs="Times New Roman"/>
-                <w:sz w:val="24"/>
-                <w:szCs w:val="24"/>
-                <w:lang w:eastAsia="en-PH"/>
-              </w:rPr>
-            </w:pPr>
-          </w:p>
-        </w:tc>
-        <w:tc>
-          <w:tcPr>
-            <w:tcW w:w="0" w:type="auto"/>
-            <w:vAlign w:val="center"/>
-          </w:tcPr>
-          <w:p>
-            <w:pPr>
-              <w:spacing w:after="0" w:line="240" w:lineRule="auto"/>
-              <w:rPr>
-                <w:rFonts w:ascii="Times New Roman" w:eastAsia="Times New Roman" w:hAnsi="Times New Roman" w:cs="Times New Roman"/>
-                <w:sz w:val="24"/>
-                <w:szCs w:val="24"/>
-                <w:lang w:eastAsia="en-PH"/>
-              </w:rPr>
-            </w:pPr>
-          </w:p>
-        </w:tc>
-        <w:tc>
-          <w:tcPr>
-            <w:tcW w:w="0" w:type="auto"/>
-            <w:vAlign w:val="center"/>
-          </w:tcPr>
-          <w:p>
-            <w:pPr>
-              <w:spacing w:after="0" w:line="240" w:lineRule="auto"/>
-              <w:rPr>
-                <w:rFonts w:ascii="Times New Roman" w:eastAsia="Times New Roman" w:hAnsi="Times New Roman" w:cs="Times New Roman"/>
-                <w:sz w:val="24"/>
-                <w:szCs w:val="24"/>
-                <w:lang w:eastAsia="en-PH"/>
-              </w:rPr>
-            </w:pPr>
-          </w:p>
-        </w:tc>
-        <w:tc>
-          <w:tcPr>
-            <w:tcW w:w="0" w:type="auto"/>
-            <w:vAlign w:val="center"/>
-          </w:tcPr>
-          <w:p>
-            <w:pPr>
-              <w:spacing w:after="0" w:line="240" w:lineRule="auto"/>
-              <w:rPr>
-                <w:rFonts w:ascii="Times New Roman" w:eastAsia="Times New Roman" w:hAnsi="Times New Roman" w:cs="Times New Roman"/>
-                <w:sz w:val="24"/>
-                <w:szCs w:val="24"/>
-                <w:lang w:eastAsia="en-PH"/>
-              </w:rPr>
-            </w:pPr>
-          </w:p>
-        </w:tc>
-        <w:tc>
-          <w:tcPr>
-            <w:tcW w:w="0" w:type="auto"/>
-            <w:vAlign w:val="center"/>
-          </w:tcPr>
-          <w:p>
-            <w:pPr>
-              <w:spacing w:after="0" w:line="240" w:lineRule="auto"/>
-              <w:rPr>
-                <w:rFonts w:ascii="Times New Roman" w:eastAsia="Times New Roman" w:hAnsi="Times New Roman" w:cs="Times New Roman"/>
-                <w:sz w:val="24"/>
-                <w:szCs w:val="24"/>
-                <w:lang w:eastAsia="en-PH"/>
-              </w:rPr>
-            </w:pPr>
-          </w:p>
-        </w:tc>
-        <w:tc>
-          <w:tcPr>
-            <w:tcW w:w="0" w:type="auto"/>
-            <w:vAlign w:val="center"/>
-          </w:tcPr>
-          <w:p>
-            <w:pPr>
-              <w:spacing w:after="0" w:line="240" w:lineRule="auto"/>
-              <w:rPr>
-                <w:rFonts w:ascii="Times New Roman" w:eastAsia="Times New Roman" w:hAnsi="Times New Roman" w:cs="Times New Roman"/>
-                <w:sz w:val="24"/>
-                <w:szCs w:val="24"/>
-                <w:lang w:eastAsia="en-PH"/>
-              </w:rPr>
-            </w:pPr>
-          </w:p>
-        </w:tc>
-      </w:tr>
     </w:tbl>
     <w:p>
       <w:pPr>
@@ -4985,13 +5050,12 @@
           <w:lang w:eastAsia="en-PH"/>
         </w:rPr>
       </w:pPr>
-      <w:bookmarkStart w:id="4" w:name="_Toc208510070"/>
+      <w:bookmarkStart w:id="3" w:name="_Toc208510070"/>
       <w:r>
         <w:rPr>
           <w:rFonts w:eastAsia="Times New Roman"/>
           <w:lang w:eastAsia="en-PH"/>
         </w:rPr>
-        <w:lastRenderedPageBreak/>
         <w:t>2</w:t>
       </w:r>
       <w:r>
@@ -5001,842 +5065,140 @@
         </w:rPr>
         <w:t>. Subject Pass/Fail Distribution</w:t>
       </w:r>
-      <w:bookmarkEnd w:id="4"/>
+      <w:bookmarkEnd w:id="3"/>
     </w:p>
-    <w:tbl>
-      <w:tblPr>
-        <w:tblW w:w="0" w:type="auto"/>
-        <w:tblCellSpacing w:w="15" w:type="dxa"/>
-        <w:tblCellMar>
-          <w:top w:w="15" w:type="dxa"/>
-          <w:left w:w="15" w:type="dxa"/>
-          <w:bottom w:w="15" w:type="dxa"/>
-          <w:right w:w="15" w:type="dxa"/>
-        </w:tblCellMar>
-        <w:tblLook w:val="04A0" w:firstRow="1" w:lastRow="0" w:firstColumn="1" w:lastColumn="0" w:noHBand="0" w:noVBand="1"/>
-      </w:tblPr>
-      <w:tblGrid>
-        <w:gridCol w:w="1442"/>
-        <w:gridCol w:w="1494"/>
-        <w:gridCol w:w="1241"/>
-        <w:gridCol w:w="1214"/>
-        <w:gridCol w:w="1161"/>
-        <w:gridCol w:w="814"/>
-        <w:gridCol w:w="775"/>
-      </w:tblGrid>
-      <w:tr>
-        <w:trPr>
-          <w:tblHeader/>
-          <w:tblCellSpacing w:w="15" w:type="dxa"/>
-        </w:trPr>
-        <w:tc>
-          <w:tcPr>
-            <w:tcW w:w="0" w:type="auto"/>
-            <w:vAlign w:val="center"/>
-            <w:hideMark/>
-          </w:tcPr>
-          <w:p>
-            <w:pPr>
-              <w:spacing w:after="0" w:line="240" w:lineRule="auto"/>
-              <w:jc w:val="center"/>
-              <w:rPr>
-                <w:rFonts w:ascii="Times New Roman" w:eastAsia="Times New Roman" w:hAnsi="Times New Roman" w:cs="Times New Roman"/>
-                <w:b/>
-                <w:bCs/>
-                <w:sz w:val="24"/>
-                <w:szCs w:val="24"/>
-                <w:lang w:eastAsia="en-PH"/>
-              </w:rPr>
-            </w:pPr>
-            <w:r>
-              <w:rPr>
-                <w:rFonts w:ascii="Times New Roman" w:eastAsia="Times New Roman" w:hAnsi="Times New Roman" w:cs="Times New Roman"/>
-                <w:b/>
-                <w:bCs/>
-                <w:sz w:val="24"/>
-                <w:szCs w:val="24"/>
-                <w:lang w:eastAsia="en-PH"/>
-              </w:rPr>
-              <w:t>Subject Code</w:t>
-            </w:r>
-          </w:p>
-        </w:tc>
-        <w:tc>
-          <w:tcPr>
-            <w:tcW w:w="0" w:type="auto"/>
-            <w:vAlign w:val="center"/>
-            <w:hideMark/>
-          </w:tcPr>
-          <w:p>
-            <w:pPr>
-              <w:spacing w:after="0" w:line="240" w:lineRule="auto"/>
-              <w:jc w:val="center"/>
-              <w:rPr>
-                <w:rFonts w:ascii="Times New Roman" w:eastAsia="Times New Roman" w:hAnsi="Times New Roman" w:cs="Times New Roman"/>
-                <w:b/>
-                <w:bCs/>
-                <w:sz w:val="24"/>
-                <w:szCs w:val="24"/>
-                <w:lang w:eastAsia="en-PH"/>
-              </w:rPr>
-            </w:pPr>
-            <w:r>
-              <w:rPr>
-                <w:rFonts w:ascii="Times New Roman" w:eastAsia="Times New Roman" w:hAnsi="Times New Roman" w:cs="Times New Roman"/>
-                <w:b/>
-                <w:bCs/>
-                <w:sz w:val="24"/>
-                <w:szCs w:val="24"/>
-                <w:lang w:eastAsia="en-PH"/>
-              </w:rPr>
-              <w:t>Subject Name</w:t>
-            </w:r>
-          </w:p>
-        </w:tc>
-        <w:tc>
-          <w:tcPr>
-            <w:tcW w:w="0" w:type="auto"/>
-            <w:vAlign w:val="center"/>
-            <w:hideMark/>
-          </w:tcPr>
-          <w:p>
-            <w:pPr>
-              <w:spacing w:after="0" w:line="240" w:lineRule="auto"/>
-              <w:jc w:val="center"/>
-              <w:rPr>
-                <w:rFonts w:ascii="Times New Roman" w:eastAsia="Times New Roman" w:hAnsi="Times New Roman" w:cs="Times New Roman"/>
-                <w:b/>
-                <w:bCs/>
-                <w:sz w:val="24"/>
-                <w:szCs w:val="24"/>
-                <w:lang w:eastAsia="en-PH"/>
-              </w:rPr>
-            </w:pPr>
-            <w:r>
-              <w:rPr>
-                <w:rFonts w:ascii="Times New Roman" w:eastAsia="Times New Roman" w:hAnsi="Times New Roman" w:cs="Times New Roman"/>
-                <w:b/>
-                <w:bCs/>
-                <w:sz w:val="24"/>
-                <w:szCs w:val="24"/>
-                <w:lang w:eastAsia="en-PH"/>
-              </w:rPr>
-              <w:t>Semester</w:t>
-            </w:r>
-          </w:p>
-        </w:tc>
-        <w:tc>
-          <w:tcPr>
-            <w:tcW w:w="0" w:type="auto"/>
-            <w:vAlign w:val="center"/>
-            <w:hideMark/>
-          </w:tcPr>
-          <w:p>
-            <w:pPr>
-              <w:spacing w:after="0" w:line="240" w:lineRule="auto"/>
-              <w:jc w:val="center"/>
-              <w:rPr>
-                <w:rFonts w:ascii="Times New Roman" w:eastAsia="Times New Roman" w:hAnsi="Times New Roman" w:cs="Times New Roman"/>
-                <w:b/>
-                <w:bCs/>
-                <w:sz w:val="24"/>
-                <w:szCs w:val="24"/>
-                <w:lang w:eastAsia="en-PH"/>
-              </w:rPr>
-            </w:pPr>
-            <w:r>
-              <w:rPr>
-                <w:rFonts w:ascii="Times New Roman" w:eastAsia="Times New Roman" w:hAnsi="Times New Roman" w:cs="Times New Roman"/>
-                <w:b/>
-                <w:bCs/>
-                <w:sz w:val="24"/>
-                <w:szCs w:val="24"/>
-                <w:lang w:eastAsia="en-PH"/>
-              </w:rPr>
-              <w:t>Pass Count</w:t>
-            </w:r>
-          </w:p>
-        </w:tc>
-        <w:tc>
-          <w:tcPr>
-            <w:tcW w:w="0" w:type="auto"/>
-            <w:vAlign w:val="center"/>
-            <w:hideMark/>
-          </w:tcPr>
-          <w:p>
-            <w:pPr>
-              <w:spacing w:after="0" w:line="240" w:lineRule="auto"/>
-              <w:jc w:val="center"/>
-              <w:rPr>
-                <w:rFonts w:ascii="Times New Roman" w:eastAsia="Times New Roman" w:hAnsi="Times New Roman" w:cs="Times New Roman"/>
-                <w:b/>
-                <w:bCs/>
-                <w:sz w:val="24"/>
-                <w:szCs w:val="24"/>
-                <w:lang w:eastAsia="en-PH"/>
-              </w:rPr>
-            </w:pPr>
-            <w:r>
-              <w:rPr>
-                <w:rFonts w:ascii="Times New Roman" w:eastAsia="Times New Roman" w:hAnsi="Times New Roman" w:cs="Times New Roman"/>
-                <w:b/>
-                <w:bCs/>
-                <w:sz w:val="24"/>
-                <w:szCs w:val="24"/>
-                <w:lang w:eastAsia="en-PH"/>
-              </w:rPr>
-              <w:t>Fail Count</w:t>
-            </w:r>
-          </w:p>
-        </w:tc>
-        <w:tc>
-          <w:tcPr>
-            <w:tcW w:w="0" w:type="auto"/>
-            <w:vAlign w:val="center"/>
-            <w:hideMark/>
-          </w:tcPr>
-          <w:p>
-            <w:pPr>
-              <w:spacing w:after="0" w:line="240" w:lineRule="auto"/>
-              <w:jc w:val="center"/>
-              <w:rPr>
-                <w:rFonts w:ascii="Times New Roman" w:eastAsia="Times New Roman" w:hAnsi="Times New Roman" w:cs="Times New Roman"/>
-                <w:b/>
-                <w:bCs/>
-                <w:sz w:val="24"/>
-                <w:szCs w:val="24"/>
-                <w:lang w:eastAsia="en-PH"/>
-              </w:rPr>
-            </w:pPr>
-            <w:r>
-              <w:rPr>
-                <w:rFonts w:ascii="Times New Roman" w:eastAsia="Times New Roman" w:hAnsi="Times New Roman" w:cs="Times New Roman"/>
-                <w:b/>
-                <w:bCs/>
-                <w:sz w:val="24"/>
-                <w:szCs w:val="24"/>
-                <w:lang w:eastAsia="en-PH"/>
-              </w:rPr>
-              <w:t>Pass %</w:t>
-            </w:r>
-          </w:p>
-        </w:tc>
-        <w:tc>
-          <w:tcPr>
-            <w:tcW w:w="0" w:type="auto"/>
-            <w:vAlign w:val="center"/>
-            <w:hideMark/>
-          </w:tcPr>
-          <w:p>
-            <w:pPr>
-              <w:spacing w:after="0" w:line="240" w:lineRule="auto"/>
-              <w:jc w:val="center"/>
-              <w:rPr>
-                <w:rFonts w:ascii="Times New Roman" w:eastAsia="Times New Roman" w:hAnsi="Times New Roman" w:cs="Times New Roman"/>
-                <w:b/>
-                <w:bCs/>
-                <w:sz w:val="24"/>
-                <w:szCs w:val="24"/>
-                <w:lang w:eastAsia="en-PH"/>
-              </w:rPr>
-            </w:pPr>
-            <w:r>
-              <w:rPr>
-                <w:rFonts w:ascii="Times New Roman" w:eastAsia="Times New Roman" w:hAnsi="Times New Roman" w:cs="Times New Roman"/>
-                <w:b/>
-                <w:bCs/>
-                <w:sz w:val="24"/>
-                <w:szCs w:val="24"/>
-                <w:lang w:eastAsia="en-PH"/>
-              </w:rPr>
-              <w:t>Fail %</w:t>
-            </w:r>
-          </w:p>
-        </w:tc>
-      </w:tr>
-      <w:tr>
-        <w:trPr>
-          <w:tblCellSpacing w:w="15" w:type="dxa"/>
-        </w:trPr>
-        <w:tc>
-          <w:tcPr>
-            <w:tcW w:w="0" w:type="auto"/>
-            <w:vAlign w:val="center"/>
-            <w:hideMark/>
-          </w:tcPr>
-          <w:p>
-            <w:pPr>
-              <w:spacing w:after="0" w:line="240" w:lineRule="auto"/>
-              <w:rPr>
-                <w:rFonts w:ascii="Times New Roman" w:eastAsia="Times New Roman" w:hAnsi="Times New Roman" w:cs="Times New Roman"/>
-                <w:sz w:val="24"/>
-                <w:szCs w:val="24"/>
-                <w:lang w:eastAsia="en-PH"/>
-              </w:rPr>
-            </w:pPr>
-            <w:r>
-              <w:rPr>
-                <w:rFonts w:ascii="Times New Roman" w:eastAsia="Times New Roman" w:hAnsi="Times New Roman" w:cs="Times New Roman"/>
-                <w:sz w:val="24"/>
-                <w:szCs w:val="24"/>
-                <w:lang w:eastAsia="en-PH"/>
-              </w:rPr>
-              <w:t>MATH101</w:t>
-            </w:r>
-          </w:p>
-        </w:tc>
-        <w:tc>
-          <w:tcPr>
-            <w:tcW w:w="0" w:type="auto"/>
-            <w:vAlign w:val="center"/>
-            <w:hideMark/>
-          </w:tcPr>
-          <w:p>
-            <w:pPr>
-              <w:spacing w:after="0" w:line="240" w:lineRule="auto"/>
-              <w:rPr>
-                <w:rFonts w:ascii="Times New Roman" w:eastAsia="Times New Roman" w:hAnsi="Times New Roman" w:cs="Times New Roman"/>
-                <w:sz w:val="24"/>
-                <w:szCs w:val="24"/>
-                <w:lang w:eastAsia="en-PH"/>
-              </w:rPr>
-            </w:pPr>
-            <w:r>
-              <w:rPr>
-                <w:rFonts w:ascii="Times New Roman" w:eastAsia="Times New Roman" w:hAnsi="Times New Roman" w:cs="Times New Roman"/>
-                <w:sz w:val="24"/>
-                <w:szCs w:val="24"/>
-                <w:lang w:eastAsia="en-PH"/>
-              </w:rPr>
-              <w:t>Calculus I</w:t>
-            </w:r>
-          </w:p>
-        </w:tc>
-        <w:tc>
-          <w:tcPr>
-            <w:tcW w:w="0" w:type="auto"/>
-            <w:vAlign w:val="center"/>
-            <w:hideMark/>
-          </w:tcPr>
-          <w:p>
-            <w:pPr>
-              <w:spacing w:after="0" w:line="240" w:lineRule="auto"/>
-              <w:rPr>
-                <w:rFonts w:ascii="Times New Roman" w:eastAsia="Times New Roman" w:hAnsi="Times New Roman" w:cs="Times New Roman"/>
-                <w:sz w:val="24"/>
-                <w:szCs w:val="24"/>
-                <w:lang w:eastAsia="en-PH"/>
-              </w:rPr>
-            </w:pPr>
-            <w:r>
-              <w:rPr>
-                <w:rFonts w:ascii="Times New Roman" w:eastAsia="Times New Roman" w:hAnsi="Times New Roman" w:cs="Times New Roman"/>
-                <w:sz w:val="24"/>
-                <w:szCs w:val="24"/>
-                <w:lang w:eastAsia="en-PH"/>
-              </w:rPr>
-              <w:t>Spring 2025</w:t>
-            </w:r>
-          </w:p>
-        </w:tc>
-        <w:tc>
-          <w:tcPr>
-            <w:tcW w:w="0" w:type="auto"/>
-            <w:vAlign w:val="center"/>
-            <w:hideMark/>
-          </w:tcPr>
-          <w:p>
-            <w:pPr>
-              <w:spacing w:after="0" w:line="240" w:lineRule="auto"/>
-              <w:rPr>
-                <w:rFonts w:ascii="Times New Roman" w:eastAsia="Times New Roman" w:hAnsi="Times New Roman" w:cs="Times New Roman"/>
-                <w:sz w:val="24"/>
-                <w:szCs w:val="24"/>
-                <w:lang w:eastAsia="en-PH"/>
-              </w:rPr>
-            </w:pPr>
-            <w:r>
-              <w:rPr>
-                <w:rFonts w:ascii="Times New Roman" w:eastAsia="Times New Roman" w:hAnsi="Times New Roman" w:cs="Times New Roman"/>
-                <w:sz w:val="24"/>
-                <w:szCs w:val="24"/>
-                <w:lang w:eastAsia="en-PH"/>
-              </w:rPr>
-              <w:t>120</w:t>
-            </w:r>
-          </w:p>
-        </w:tc>
-        <w:tc>
-          <w:tcPr>
-            <w:tcW w:w="0" w:type="auto"/>
-            <w:vAlign w:val="center"/>
-            <w:hideMark/>
-          </w:tcPr>
-          <w:p>
-            <w:pPr>
-              <w:spacing w:after="0" w:line="240" w:lineRule="auto"/>
-              <w:rPr>
-                <w:rFonts w:ascii="Times New Roman" w:eastAsia="Times New Roman" w:hAnsi="Times New Roman" w:cs="Times New Roman"/>
-                <w:sz w:val="24"/>
-                <w:szCs w:val="24"/>
-                <w:lang w:eastAsia="en-PH"/>
-              </w:rPr>
-            </w:pPr>
-            <w:r>
-              <w:rPr>
-                <w:rFonts w:ascii="Times New Roman" w:eastAsia="Times New Roman" w:hAnsi="Times New Roman" w:cs="Times New Roman"/>
-                <w:sz w:val="24"/>
-                <w:szCs w:val="24"/>
-                <w:lang w:eastAsia="en-PH"/>
-              </w:rPr>
-              <w:t>30</w:t>
-            </w:r>
-          </w:p>
-        </w:tc>
-        <w:tc>
-          <w:tcPr>
-            <w:tcW w:w="0" w:type="auto"/>
-            <w:vAlign w:val="center"/>
-            <w:hideMark/>
-          </w:tcPr>
-          <w:p>
-            <w:pPr>
-              <w:spacing w:after="0" w:line="240" w:lineRule="auto"/>
-              <w:rPr>
-                <w:rFonts w:ascii="Times New Roman" w:eastAsia="Times New Roman" w:hAnsi="Times New Roman" w:cs="Times New Roman"/>
-                <w:sz w:val="24"/>
-                <w:szCs w:val="24"/>
-                <w:lang w:eastAsia="en-PH"/>
-              </w:rPr>
-            </w:pPr>
-            <w:r>
-              <w:rPr>
-                <w:rFonts w:ascii="Times New Roman" w:eastAsia="Times New Roman" w:hAnsi="Times New Roman" w:cs="Times New Roman"/>
-                <w:sz w:val="24"/>
-                <w:szCs w:val="24"/>
-                <w:lang w:eastAsia="en-PH"/>
-              </w:rPr>
-              <w:t>80%</w:t>
-            </w:r>
-          </w:p>
-        </w:tc>
-        <w:tc>
-          <w:tcPr>
-            <w:tcW w:w="0" w:type="auto"/>
-            <w:vAlign w:val="center"/>
-            <w:hideMark/>
-          </w:tcPr>
-          <w:p>
-            <w:pPr>
-              <w:spacing w:after="0" w:line="240" w:lineRule="auto"/>
-              <w:rPr>
-                <w:rFonts w:ascii="Times New Roman" w:eastAsia="Times New Roman" w:hAnsi="Times New Roman" w:cs="Times New Roman"/>
-                <w:sz w:val="24"/>
-                <w:szCs w:val="24"/>
-                <w:lang w:eastAsia="en-PH"/>
-              </w:rPr>
-            </w:pPr>
-            <w:r>
-              <w:rPr>
-                <w:rFonts w:ascii="Times New Roman" w:eastAsia="Times New Roman" w:hAnsi="Times New Roman" w:cs="Times New Roman"/>
-                <w:sz w:val="24"/>
-                <w:szCs w:val="24"/>
-                <w:lang w:eastAsia="en-PH"/>
-              </w:rPr>
-              <w:t>20%</w:t>
-            </w:r>
-          </w:p>
-        </w:tc>
-      </w:tr>
-      <w:tr>
-        <w:trPr>
-          <w:tblCellSpacing w:w="15" w:type="dxa"/>
-        </w:trPr>
-        <w:tc>
-          <w:tcPr>
-            <w:tcW w:w="0" w:type="auto"/>
-            <w:vAlign w:val="center"/>
-            <w:hideMark/>
-          </w:tcPr>
-          <w:p>
-            <w:pPr>
-              <w:spacing w:after="0" w:line="240" w:lineRule="auto"/>
-              <w:rPr>
-                <w:rFonts w:ascii="Times New Roman" w:eastAsia="Times New Roman" w:hAnsi="Times New Roman" w:cs="Times New Roman"/>
-                <w:sz w:val="24"/>
-                <w:szCs w:val="24"/>
-                <w:lang w:eastAsia="en-PH"/>
-              </w:rPr>
-            </w:pPr>
-            <w:r>
-              <w:rPr>
-                <w:rFonts w:ascii="Times New Roman" w:eastAsia="Times New Roman" w:hAnsi="Times New Roman" w:cs="Times New Roman"/>
-                <w:sz w:val="24"/>
-                <w:szCs w:val="24"/>
-                <w:lang w:eastAsia="en-PH"/>
-              </w:rPr>
-              <w:t>BIO201</w:t>
-            </w:r>
-          </w:p>
-        </w:tc>
-        <w:tc>
-          <w:tcPr>
-            <w:tcW w:w="0" w:type="auto"/>
-            <w:vAlign w:val="center"/>
-            <w:hideMark/>
-          </w:tcPr>
-          <w:p>
-            <w:pPr>
-              <w:spacing w:after="0" w:line="240" w:lineRule="auto"/>
-              <w:rPr>
-                <w:rFonts w:ascii="Times New Roman" w:eastAsia="Times New Roman" w:hAnsi="Times New Roman" w:cs="Times New Roman"/>
-                <w:sz w:val="24"/>
-                <w:szCs w:val="24"/>
-                <w:lang w:eastAsia="en-PH"/>
-              </w:rPr>
-            </w:pPr>
-            <w:r>
-              <w:rPr>
-                <w:rFonts w:ascii="Times New Roman" w:eastAsia="Times New Roman" w:hAnsi="Times New Roman" w:cs="Times New Roman"/>
-                <w:sz w:val="24"/>
-                <w:szCs w:val="24"/>
-                <w:lang w:eastAsia="en-PH"/>
-              </w:rPr>
-              <w:t>Cell Biology</w:t>
-            </w:r>
-          </w:p>
-        </w:tc>
-        <w:tc>
-          <w:tcPr>
-            <w:tcW w:w="0" w:type="auto"/>
-            <w:vAlign w:val="center"/>
-            <w:hideMark/>
-          </w:tcPr>
-          <w:p>
-            <w:pPr>
-              <w:spacing w:after="0" w:line="240" w:lineRule="auto"/>
-              <w:rPr>
-                <w:rFonts w:ascii="Times New Roman" w:eastAsia="Times New Roman" w:hAnsi="Times New Roman" w:cs="Times New Roman"/>
-                <w:sz w:val="24"/>
-                <w:szCs w:val="24"/>
-                <w:lang w:eastAsia="en-PH"/>
-              </w:rPr>
-            </w:pPr>
-            <w:r>
-              <w:rPr>
-                <w:rFonts w:ascii="Times New Roman" w:eastAsia="Times New Roman" w:hAnsi="Times New Roman" w:cs="Times New Roman"/>
-                <w:sz w:val="24"/>
-                <w:szCs w:val="24"/>
-                <w:lang w:eastAsia="en-PH"/>
-              </w:rPr>
-              <w:t>Spring 2025</w:t>
-            </w:r>
-          </w:p>
-        </w:tc>
-        <w:tc>
-          <w:tcPr>
-            <w:tcW w:w="0" w:type="auto"/>
-            <w:vAlign w:val="center"/>
-            <w:hideMark/>
-          </w:tcPr>
-          <w:p>
-            <w:pPr>
-              <w:spacing w:after="0" w:line="240" w:lineRule="auto"/>
-              <w:rPr>
-                <w:rFonts w:ascii="Times New Roman" w:eastAsia="Times New Roman" w:hAnsi="Times New Roman" w:cs="Times New Roman"/>
-                <w:sz w:val="24"/>
-                <w:szCs w:val="24"/>
-                <w:lang w:eastAsia="en-PH"/>
-              </w:rPr>
-            </w:pPr>
-            <w:r>
-              <w:rPr>
-                <w:rFonts w:ascii="Times New Roman" w:eastAsia="Times New Roman" w:hAnsi="Times New Roman" w:cs="Times New Roman"/>
-                <w:sz w:val="24"/>
-                <w:szCs w:val="24"/>
-                <w:lang w:eastAsia="en-PH"/>
-              </w:rPr>
-              <w:t>90</w:t>
-            </w:r>
-          </w:p>
-        </w:tc>
-        <w:tc>
-          <w:tcPr>
-            <w:tcW w:w="0" w:type="auto"/>
-            <w:vAlign w:val="center"/>
-            <w:hideMark/>
-          </w:tcPr>
-          <w:p>
-            <w:pPr>
-              <w:spacing w:after="0" w:line="240" w:lineRule="auto"/>
-              <w:rPr>
-                <w:rFonts w:ascii="Times New Roman" w:eastAsia="Times New Roman" w:hAnsi="Times New Roman" w:cs="Times New Roman"/>
-                <w:sz w:val="24"/>
-                <w:szCs w:val="24"/>
-                <w:lang w:eastAsia="en-PH"/>
-              </w:rPr>
-            </w:pPr>
-            <w:r>
-              <w:rPr>
-                <w:rFonts w:ascii="Times New Roman" w:eastAsia="Times New Roman" w:hAnsi="Times New Roman" w:cs="Times New Roman"/>
-                <w:sz w:val="24"/>
-                <w:szCs w:val="24"/>
-                <w:lang w:eastAsia="en-PH"/>
-              </w:rPr>
-              <w:t>10</w:t>
-            </w:r>
-          </w:p>
-        </w:tc>
-        <w:tc>
-          <w:tcPr>
-            <w:tcW w:w="0" w:type="auto"/>
-            <w:vAlign w:val="center"/>
-            <w:hideMark/>
-          </w:tcPr>
-          <w:p>
-            <w:pPr>
-              <w:spacing w:after="0" w:line="240" w:lineRule="auto"/>
-              <w:rPr>
-                <w:rFonts w:ascii="Times New Roman" w:eastAsia="Times New Roman" w:hAnsi="Times New Roman" w:cs="Times New Roman"/>
-                <w:sz w:val="24"/>
-                <w:szCs w:val="24"/>
-                <w:lang w:eastAsia="en-PH"/>
-              </w:rPr>
-            </w:pPr>
-            <w:r>
-              <w:rPr>
-                <w:rFonts w:ascii="Times New Roman" w:eastAsia="Times New Roman" w:hAnsi="Times New Roman" w:cs="Times New Roman"/>
-                <w:sz w:val="24"/>
-                <w:szCs w:val="24"/>
-                <w:lang w:eastAsia="en-PH"/>
-              </w:rPr>
-              <w:t>90%</w:t>
-            </w:r>
-          </w:p>
-        </w:tc>
-        <w:tc>
-          <w:tcPr>
-            <w:tcW w:w="0" w:type="auto"/>
-            <w:vAlign w:val="center"/>
-            <w:hideMark/>
-          </w:tcPr>
-          <w:p>
-            <w:pPr>
-              <w:spacing w:after="0" w:line="240" w:lineRule="auto"/>
-              <w:rPr>
-                <w:rFonts w:ascii="Times New Roman" w:eastAsia="Times New Roman" w:hAnsi="Times New Roman" w:cs="Times New Roman"/>
-                <w:sz w:val="24"/>
-                <w:szCs w:val="24"/>
-                <w:lang w:eastAsia="en-PH"/>
-              </w:rPr>
-            </w:pPr>
-            <w:r>
-              <w:rPr>
-                <w:rFonts w:ascii="Times New Roman" w:eastAsia="Times New Roman" w:hAnsi="Times New Roman" w:cs="Times New Roman"/>
-                <w:sz w:val="24"/>
-                <w:szCs w:val="24"/>
-                <w:lang w:eastAsia="en-PH"/>
-              </w:rPr>
-              <w:t>10%</w:t>
-            </w:r>
-          </w:p>
-        </w:tc>
-      </w:tr>
-      <w:tr>
-        <w:trPr>
-          <w:tblCellSpacing w:w="15" w:type="dxa"/>
-        </w:trPr>
-        <w:tc>
-          <w:tcPr>
-            <w:tcW w:w="0" w:type="auto"/>
-            <w:vAlign w:val="center"/>
-            <w:hideMark/>
-          </w:tcPr>
-          <w:p>
-            <w:pPr>
-              <w:spacing w:after="0" w:line="240" w:lineRule="auto"/>
-              <w:rPr>
-                <w:rFonts w:ascii="Times New Roman" w:eastAsia="Times New Roman" w:hAnsi="Times New Roman" w:cs="Times New Roman"/>
-                <w:sz w:val="24"/>
-                <w:szCs w:val="24"/>
-                <w:lang w:eastAsia="en-PH"/>
-              </w:rPr>
-            </w:pPr>
-            <w:r>
-              <w:rPr>
-                <w:rFonts w:ascii="Times New Roman" w:eastAsia="Times New Roman" w:hAnsi="Times New Roman" w:cs="Times New Roman"/>
-                <w:sz w:val="24"/>
-                <w:szCs w:val="24"/>
-                <w:lang w:eastAsia="en-PH"/>
-              </w:rPr>
-              <w:t>…</w:t>
-            </w:r>
-          </w:p>
-        </w:tc>
-        <w:tc>
-          <w:tcPr>
-            <w:tcW w:w="0" w:type="auto"/>
-            <w:vAlign w:val="center"/>
-            <w:hideMark/>
-          </w:tcPr>
-          <w:p>
-            <w:pPr>
-              <w:spacing w:after="0" w:line="240" w:lineRule="auto"/>
-              <w:rPr>
-                <w:rFonts w:ascii="Times New Roman" w:eastAsia="Times New Roman" w:hAnsi="Times New Roman" w:cs="Times New Roman"/>
-                <w:sz w:val="24"/>
-                <w:szCs w:val="24"/>
-                <w:lang w:eastAsia="en-PH"/>
-              </w:rPr>
-            </w:pPr>
-            <w:r>
-              <w:rPr>
-                <w:rFonts w:ascii="Times New Roman" w:eastAsia="Times New Roman" w:hAnsi="Times New Roman" w:cs="Times New Roman"/>
-                <w:sz w:val="24"/>
-                <w:szCs w:val="24"/>
-                <w:lang w:eastAsia="en-PH"/>
-              </w:rPr>
-              <w:t>…</w:t>
-            </w:r>
-          </w:p>
-        </w:tc>
-        <w:tc>
-          <w:tcPr>
-            <w:tcW w:w="0" w:type="auto"/>
-            <w:vAlign w:val="center"/>
-            <w:hideMark/>
-          </w:tcPr>
-          <w:p>
-            <w:pPr>
-              <w:spacing w:after="0" w:line="240" w:lineRule="auto"/>
-              <w:rPr>
-                <w:rFonts w:ascii="Times New Roman" w:eastAsia="Times New Roman" w:hAnsi="Times New Roman" w:cs="Times New Roman"/>
-                <w:sz w:val="24"/>
-                <w:szCs w:val="24"/>
-                <w:lang w:eastAsia="en-PH"/>
-              </w:rPr>
-            </w:pPr>
-            <w:r>
-              <w:rPr>
-                <w:rFonts w:ascii="Times New Roman" w:eastAsia="Times New Roman" w:hAnsi="Times New Roman" w:cs="Times New Roman"/>
-                <w:sz w:val="24"/>
-                <w:szCs w:val="24"/>
-                <w:lang w:eastAsia="en-PH"/>
-              </w:rPr>
-              <w:t>…</w:t>
-            </w:r>
-          </w:p>
-        </w:tc>
-        <w:tc>
-          <w:tcPr>
-            <w:tcW w:w="0" w:type="auto"/>
-            <w:vAlign w:val="center"/>
-            <w:hideMark/>
-          </w:tcPr>
-          <w:p>
-            <w:pPr>
-              <w:spacing w:after="0" w:line="240" w:lineRule="auto"/>
-              <w:rPr>
-                <w:rFonts w:ascii="Times New Roman" w:eastAsia="Times New Roman" w:hAnsi="Times New Roman" w:cs="Times New Roman"/>
-                <w:sz w:val="24"/>
-                <w:szCs w:val="24"/>
-                <w:lang w:eastAsia="en-PH"/>
-              </w:rPr>
-            </w:pPr>
-            <w:r>
-              <w:rPr>
-                <w:rFonts w:ascii="Times New Roman" w:eastAsia="Times New Roman" w:hAnsi="Times New Roman" w:cs="Times New Roman"/>
-                <w:sz w:val="24"/>
-                <w:szCs w:val="24"/>
-                <w:lang w:eastAsia="en-PH"/>
-              </w:rPr>
-              <w:t>…</w:t>
-            </w:r>
-          </w:p>
-        </w:tc>
-        <w:tc>
-          <w:tcPr>
-            <w:tcW w:w="0" w:type="auto"/>
-            <w:vAlign w:val="center"/>
-            <w:hideMark/>
-          </w:tcPr>
-          <w:p>
-            <w:pPr>
-              <w:spacing w:after="0" w:line="240" w:lineRule="auto"/>
-              <w:rPr>
-                <w:rFonts w:ascii="Times New Roman" w:eastAsia="Times New Roman" w:hAnsi="Times New Roman" w:cs="Times New Roman"/>
-                <w:sz w:val="24"/>
-                <w:szCs w:val="24"/>
-                <w:lang w:eastAsia="en-PH"/>
-              </w:rPr>
-            </w:pPr>
-            <w:r>
-              <w:rPr>
-                <w:rFonts w:ascii="Times New Roman" w:eastAsia="Times New Roman" w:hAnsi="Times New Roman" w:cs="Times New Roman"/>
-                <w:sz w:val="24"/>
-                <w:szCs w:val="24"/>
-                <w:lang w:eastAsia="en-PH"/>
-              </w:rPr>
-              <w:t>…</w:t>
-            </w:r>
-          </w:p>
-        </w:tc>
-        <w:tc>
-          <w:tcPr>
-            <w:tcW w:w="0" w:type="auto"/>
-            <w:vAlign w:val="center"/>
-            <w:hideMark/>
-          </w:tcPr>
-          <w:p>
-            <w:pPr>
-              <w:spacing w:after="0" w:line="240" w:lineRule="auto"/>
-              <w:rPr>
-                <w:rFonts w:ascii="Times New Roman" w:eastAsia="Times New Roman" w:hAnsi="Times New Roman" w:cs="Times New Roman"/>
-                <w:sz w:val="24"/>
-                <w:szCs w:val="24"/>
-                <w:lang w:eastAsia="en-PH"/>
-              </w:rPr>
-            </w:pPr>
-            <w:r>
-              <w:rPr>
-                <w:rFonts w:ascii="Times New Roman" w:eastAsia="Times New Roman" w:hAnsi="Times New Roman" w:cs="Times New Roman"/>
-                <w:sz w:val="24"/>
-                <w:szCs w:val="24"/>
-                <w:lang w:eastAsia="en-PH"/>
-              </w:rPr>
-              <w:t>…</w:t>
-            </w:r>
-          </w:p>
-        </w:tc>
-        <w:tc>
-          <w:tcPr>
-            <w:tcW w:w="0" w:type="auto"/>
-            <w:vAlign w:val="center"/>
-            <w:hideMark/>
-          </w:tcPr>
-          <w:p>
-            <w:pPr>
-              <w:spacing w:after="0" w:line="240" w:lineRule="auto"/>
-              <w:rPr>
-                <w:rFonts w:ascii="Times New Roman" w:eastAsia="Times New Roman" w:hAnsi="Times New Roman" w:cs="Times New Roman"/>
-                <w:sz w:val="24"/>
-                <w:szCs w:val="24"/>
-                <w:lang w:eastAsia="en-PH"/>
-              </w:rPr>
-            </w:pPr>
-            <w:r>
-              <w:rPr>
-                <w:rFonts w:ascii="Times New Roman" w:eastAsia="Times New Roman" w:hAnsi="Times New Roman" w:cs="Times New Roman"/>
-                <w:sz w:val="24"/>
-                <w:szCs w:val="24"/>
-                <w:lang w:eastAsia="en-PH"/>
-              </w:rPr>
-              <w:t>…</w:t>
-            </w:r>
-          </w:p>
-        </w:tc>
-      </w:tr>
-    </w:tbl>
+    <w:p>
+      <w:pPr>
+        <w:rPr>
+          <w:lang w:eastAsia="en-PH"/>
+        </w:rPr>
+      </w:pPr>
+    </w:p>
+    <w:p>
+      <w:pPr>
+        <w:rPr>
+          <w:lang w:eastAsia="en-PH"/>
+        </w:rPr>
+      </w:pPr>
+      <w:r>
+        <w:rPr>
+          <w:lang w:eastAsia="en-PH"/>
+        </w:rPr>
+        <w:lastRenderedPageBreak/>
+        <w:drawing>
+          <wp:inline distT="0" distB="0" distL="0" distR="0" wp14:anchorId="51BADC93" wp14:editId="62ECD6A0">
+            <wp:extent cx="5484724" cy="2875378"/>
+            <wp:effectExtent l="133350" t="114300" r="154305" b="172720"/>
+            <wp:docPr id="33" name="Picture 33"/>
+            <wp:cNvGraphicFramePr>
+              <a:graphicFrameLocks xmlns:a="http://schemas.openxmlformats.org/drawingml/2006/main" noChangeAspect="1"/>
+            </wp:cNvGraphicFramePr>
+            <a:graphic xmlns:a="http://schemas.openxmlformats.org/drawingml/2006/main">
+              <a:graphicData uri="http://schemas.openxmlformats.org/drawingml/2006/picture">
+                <pic:pic xmlns:pic="http://schemas.openxmlformats.org/drawingml/2006/picture">
+                  <pic:nvPicPr>
+                    <pic:cNvPr id="1" name=""/>
+                    <pic:cNvPicPr/>
+                  </pic:nvPicPr>
+                  <pic:blipFill>
+                    <a:blip r:embed="rId11"/>
+                    <a:stretch>
+                      <a:fillRect/>
+                    </a:stretch>
+                  </pic:blipFill>
+                  <pic:spPr>
+                    <a:xfrm>
+                      <a:off x="0" y="0"/>
+                      <a:ext cx="5487108" cy="2876628"/>
+                    </a:xfrm>
+                    <a:prstGeom prst="rect">
+                      <a:avLst/>
+                    </a:prstGeom>
+                    <a:solidFill>
+                      <a:srgbClr val="FFFFFF">
+                        <a:shade val="85000"/>
+                      </a:srgbClr>
+                    </a:solidFill>
+                    <a:ln w="88900" cap="sq">
+                      <a:solidFill>
+                        <a:srgbClr val="FFFFFF"/>
+                      </a:solidFill>
+                      <a:miter lim="800000"/>
+                    </a:ln>
+                    <a:effectLst>
+                      <a:outerShdw blurRad="55000" dist="18000" dir="5400000" algn="tl" rotWithShape="0">
+                        <a:srgbClr val="000000">
+                          <a:alpha val="40000"/>
+                        </a:srgbClr>
+                      </a:outerShdw>
+                    </a:effectLst>
+                    <a:scene3d>
+                      <a:camera prst="orthographicFront"/>
+                      <a:lightRig rig="twoPt" dir="t">
+                        <a:rot lat="0" lon="0" rev="7200000"/>
+                      </a:lightRig>
+                    </a:scene3d>
+                    <a:sp3d>
+                      <a:bevelT w="25400" h="19050"/>
+                      <a:contourClr>
+                        <a:srgbClr val="FFFFFF"/>
+                      </a:contourClr>
+                    </a:sp3d>
+                  </pic:spPr>
+                </pic:pic>
+              </a:graphicData>
+            </a:graphic>
+          </wp:inline>
+        </w:drawing>
+      </w:r>
+    </w:p>
+    <w:p>
+      <w:pPr>
+        <w:rPr>
+          <w:lang w:eastAsia="en-PH"/>
+        </w:rPr>
+      </w:pPr>
+      <w:r>
+        <w:rPr>
+          <w:lang w:eastAsia="en-PH"/>
+        </w:rPr>
+        <w:drawing>
+          <wp:inline distT="0" distB="0" distL="0" distR="0" wp14:anchorId="23F0A091" wp14:editId="296EF3EA">
+            <wp:extent cx="5943600" cy="3315335"/>
+            <wp:effectExtent l="0" t="0" r="0" b="0"/>
+            <wp:docPr id="39" name="Picture 39"/>
+            <wp:cNvGraphicFramePr>
+              <a:graphicFrameLocks xmlns:a="http://schemas.openxmlformats.org/drawingml/2006/main" noChangeAspect="1"/>
+            </wp:cNvGraphicFramePr>
+            <a:graphic xmlns:a="http://schemas.openxmlformats.org/drawingml/2006/main">
+              <a:graphicData uri="http://schemas.openxmlformats.org/drawingml/2006/picture">
+                <pic:pic xmlns:pic="http://schemas.openxmlformats.org/drawingml/2006/picture">
+                  <pic:nvPicPr>
+                    <pic:cNvPr id="1" name=""/>
+                    <pic:cNvPicPr/>
+                  </pic:nvPicPr>
+                  <pic:blipFill>
+                    <a:blip r:embed="rId12"/>
+                    <a:stretch>
+                      <a:fillRect/>
+                    </a:stretch>
+                  </pic:blipFill>
+                  <pic:spPr>
+                    <a:xfrm>
+                      <a:off x="0" y="0"/>
+                      <a:ext cx="5943600" cy="3315335"/>
+                    </a:xfrm>
+                    <a:prstGeom prst="rect">
+                      <a:avLst/>
+                    </a:prstGeom>
+                  </pic:spPr>
+                </pic:pic>
+              </a:graphicData>
+            </a:graphic>
+          </wp:inline>
+        </w:drawing>
+      </w:r>
+    </w:p>
     <w:p>
       <w:pPr>
         <w:spacing w:before="100" w:beforeAutospacing="1" w:after="100" w:afterAutospacing="1" w:line="240" w:lineRule="auto"/>
@@ -5887,633 +5249,20 @@
           <w:lang w:eastAsia="en-PH"/>
         </w:rPr>
       </w:pPr>
-      <w:bookmarkStart w:id="5" w:name="_Toc208510071"/>
+      <w:bookmarkStart w:id="4" w:name="_Toc208510071"/>
       <w:r>
         <w:rPr>
           <w:rFonts w:eastAsia="Times New Roman"/>
           <w:lang w:eastAsia="en-PH"/>
         </w:rPr>
+        <w:lastRenderedPageBreak/>
         <w:t>3. Enrollment Trend Analysis</w:t>
       </w:r>
-      <w:bookmarkEnd w:id="5"/>
+      <w:bookmarkEnd w:id="4"/>
     </w:p>
-    <w:tbl>
-      <w:tblPr>
-        <w:tblW w:w="0" w:type="auto"/>
-        <w:tblCellSpacing w:w="15" w:type="dxa"/>
-        <w:tblCellMar>
-          <w:top w:w="15" w:type="dxa"/>
-          <w:left w:w="15" w:type="dxa"/>
-          <w:bottom w:w="15" w:type="dxa"/>
-          <w:right w:w="15" w:type="dxa"/>
-        </w:tblCellMar>
-        <w:tblLook w:val="04A0" w:firstRow="1" w:lastRow="0" w:firstColumn="1" w:lastColumn="0" w:noHBand="0" w:noVBand="1"/>
-      </w:tblPr>
-      <w:tblGrid>
-        <w:gridCol w:w="1256"/>
-        <w:gridCol w:w="1840"/>
-        <w:gridCol w:w="1534"/>
-        <w:gridCol w:w="1021"/>
-        <w:gridCol w:w="2075"/>
-      </w:tblGrid>
-      <w:tr>
-        <w:trPr>
-          <w:tblHeader/>
-          <w:tblCellSpacing w:w="15" w:type="dxa"/>
-        </w:trPr>
-        <w:tc>
-          <w:tcPr>
-            <w:tcW w:w="0" w:type="auto"/>
-            <w:vAlign w:val="center"/>
-            <w:hideMark/>
-          </w:tcPr>
-          <w:p>
-            <w:pPr>
-              <w:spacing w:after="0" w:line="240" w:lineRule="auto"/>
-              <w:jc w:val="center"/>
-              <w:rPr>
-                <w:rFonts w:ascii="Times New Roman" w:eastAsia="Times New Roman" w:hAnsi="Times New Roman" w:cs="Times New Roman"/>
-                <w:b/>
-                <w:bCs/>
-                <w:sz w:val="24"/>
-                <w:szCs w:val="24"/>
-                <w:lang w:eastAsia="en-PH"/>
-              </w:rPr>
-            </w:pPr>
-            <w:r>
-              <w:rPr>
-                <w:rFonts w:ascii="Times New Roman" w:eastAsia="Times New Roman" w:hAnsi="Times New Roman" w:cs="Times New Roman"/>
-                <w:b/>
-                <w:bCs/>
-                <w:sz w:val="24"/>
-                <w:szCs w:val="24"/>
-                <w:lang w:eastAsia="en-PH"/>
-              </w:rPr>
-              <w:t>Semester</w:t>
-            </w:r>
-          </w:p>
-        </w:tc>
-        <w:tc>
-          <w:tcPr>
-            <w:tcW w:w="0" w:type="auto"/>
-            <w:vAlign w:val="center"/>
-            <w:hideMark/>
-          </w:tcPr>
-          <w:p>
-            <w:pPr>
-              <w:spacing w:after="0" w:line="240" w:lineRule="auto"/>
-              <w:jc w:val="center"/>
-              <w:rPr>
-                <w:rFonts w:ascii="Times New Roman" w:eastAsia="Times New Roman" w:hAnsi="Times New Roman" w:cs="Times New Roman"/>
-                <w:b/>
-                <w:bCs/>
-                <w:sz w:val="24"/>
-                <w:szCs w:val="24"/>
-                <w:lang w:eastAsia="en-PH"/>
-              </w:rPr>
-            </w:pPr>
-            <w:r>
-              <w:rPr>
-                <w:rFonts w:ascii="Times New Roman" w:eastAsia="Times New Roman" w:hAnsi="Times New Roman" w:cs="Times New Roman"/>
-                <w:b/>
-                <w:bCs/>
-                <w:sz w:val="24"/>
-                <w:szCs w:val="24"/>
-                <w:lang w:eastAsia="en-PH"/>
-              </w:rPr>
-              <w:t>Total Enrollment</w:t>
-            </w:r>
-          </w:p>
-        </w:tc>
-        <w:tc>
-          <w:tcPr>
-            <w:tcW w:w="0" w:type="auto"/>
-            <w:vAlign w:val="center"/>
-            <w:hideMark/>
-          </w:tcPr>
-          <w:p>
-            <w:pPr>
-              <w:spacing w:after="0" w:line="240" w:lineRule="auto"/>
-              <w:jc w:val="center"/>
-              <w:rPr>
-                <w:rFonts w:ascii="Times New Roman" w:eastAsia="Times New Roman" w:hAnsi="Times New Roman" w:cs="Times New Roman"/>
-                <w:b/>
-                <w:bCs/>
-                <w:sz w:val="24"/>
-                <w:szCs w:val="24"/>
-                <w:lang w:eastAsia="en-PH"/>
-              </w:rPr>
-            </w:pPr>
-            <w:r>
-              <w:rPr>
-                <w:rFonts w:ascii="Times New Roman" w:eastAsia="Times New Roman" w:hAnsi="Times New Roman" w:cs="Times New Roman"/>
-                <w:b/>
-                <w:bCs/>
-                <w:sz w:val="24"/>
-                <w:szCs w:val="24"/>
-                <w:lang w:eastAsia="en-PH"/>
-              </w:rPr>
-              <w:t>New Enrollees</w:t>
-            </w:r>
-          </w:p>
-        </w:tc>
-        <w:tc>
-          <w:tcPr>
-            <w:tcW w:w="0" w:type="auto"/>
-            <w:vAlign w:val="center"/>
-            <w:hideMark/>
-          </w:tcPr>
-          <w:p>
-            <w:pPr>
-              <w:spacing w:after="0" w:line="240" w:lineRule="auto"/>
-              <w:jc w:val="center"/>
-              <w:rPr>
-                <w:rFonts w:ascii="Times New Roman" w:eastAsia="Times New Roman" w:hAnsi="Times New Roman" w:cs="Times New Roman"/>
-                <w:b/>
-                <w:bCs/>
-                <w:sz w:val="24"/>
-                <w:szCs w:val="24"/>
-                <w:lang w:eastAsia="en-PH"/>
-              </w:rPr>
-            </w:pPr>
-            <w:r>
-              <w:rPr>
-                <w:rFonts w:ascii="Times New Roman" w:eastAsia="Times New Roman" w:hAnsi="Times New Roman" w:cs="Times New Roman"/>
-                <w:b/>
-                <w:bCs/>
-                <w:sz w:val="24"/>
-                <w:szCs w:val="24"/>
-                <w:lang w:eastAsia="en-PH"/>
-              </w:rPr>
-              <w:t>Dropouts</w:t>
-            </w:r>
-          </w:p>
-        </w:tc>
-        <w:tc>
-          <w:tcPr>
-            <w:tcW w:w="0" w:type="auto"/>
-            <w:vAlign w:val="center"/>
-            <w:hideMark/>
-          </w:tcPr>
-          <w:p>
-            <w:pPr>
-              <w:spacing w:after="0" w:line="240" w:lineRule="auto"/>
-              <w:jc w:val="center"/>
-              <w:rPr>
-                <w:rFonts w:ascii="Times New Roman" w:eastAsia="Times New Roman" w:hAnsi="Times New Roman" w:cs="Times New Roman"/>
-                <w:b/>
-                <w:bCs/>
-                <w:sz w:val="24"/>
-                <w:szCs w:val="24"/>
-                <w:lang w:eastAsia="en-PH"/>
-              </w:rPr>
-            </w:pPr>
-            <w:r>
-              <w:rPr>
-                <w:rFonts w:ascii="Times New Roman" w:eastAsia="Times New Roman" w:hAnsi="Times New Roman" w:cs="Times New Roman"/>
-                <w:b/>
-                <w:bCs/>
-                <w:sz w:val="24"/>
-                <w:szCs w:val="24"/>
-                <w:lang w:eastAsia="en-PH"/>
-              </w:rPr>
-              <w:t>Retention Rate (%)</w:t>
-            </w:r>
-          </w:p>
-        </w:tc>
-      </w:tr>
-      <w:tr>
-        <w:trPr>
-          <w:tblCellSpacing w:w="15" w:type="dxa"/>
-        </w:trPr>
-        <w:tc>
-          <w:tcPr>
-            <w:tcW w:w="0" w:type="auto"/>
-            <w:vAlign w:val="center"/>
-            <w:hideMark/>
-          </w:tcPr>
-          <w:p>
-            <w:pPr>
-              <w:spacing w:after="0" w:line="240" w:lineRule="auto"/>
-              <w:rPr>
-                <w:rFonts w:ascii="Times New Roman" w:eastAsia="Times New Roman" w:hAnsi="Times New Roman" w:cs="Times New Roman"/>
-                <w:sz w:val="24"/>
-                <w:szCs w:val="24"/>
-                <w:lang w:eastAsia="en-PH"/>
-              </w:rPr>
-            </w:pPr>
-            <w:r>
-              <w:rPr>
-                <w:rFonts w:ascii="Times New Roman" w:eastAsia="Times New Roman" w:hAnsi="Times New Roman" w:cs="Times New Roman"/>
-                <w:sz w:val="24"/>
-                <w:szCs w:val="24"/>
-                <w:lang w:eastAsia="en-PH"/>
-              </w:rPr>
-              <w:t>Fall 2023</w:t>
-            </w:r>
-          </w:p>
-        </w:tc>
-        <w:tc>
-          <w:tcPr>
-            <w:tcW w:w="0" w:type="auto"/>
-            <w:vAlign w:val="center"/>
-            <w:hideMark/>
-          </w:tcPr>
-          <w:p>
-            <w:pPr>
-              <w:spacing w:after="0" w:line="240" w:lineRule="auto"/>
-              <w:rPr>
-                <w:rFonts w:ascii="Times New Roman" w:eastAsia="Times New Roman" w:hAnsi="Times New Roman" w:cs="Times New Roman"/>
-                <w:sz w:val="24"/>
-                <w:szCs w:val="24"/>
-                <w:lang w:eastAsia="en-PH"/>
-              </w:rPr>
-            </w:pPr>
-            <w:r>
-              <w:rPr>
-                <w:rFonts w:ascii="Times New Roman" w:eastAsia="Times New Roman" w:hAnsi="Times New Roman" w:cs="Times New Roman"/>
-                <w:sz w:val="24"/>
-                <w:szCs w:val="24"/>
-                <w:lang w:eastAsia="en-PH"/>
-              </w:rPr>
-              <w:t>2000</w:t>
-            </w:r>
-          </w:p>
-        </w:tc>
-        <w:tc>
-          <w:tcPr>
-            <w:tcW w:w="0" w:type="auto"/>
-            <w:vAlign w:val="center"/>
-            <w:hideMark/>
-          </w:tcPr>
-          <w:p>
-            <w:pPr>
-              <w:spacing w:after="0" w:line="240" w:lineRule="auto"/>
-              <w:rPr>
-                <w:rFonts w:ascii="Times New Roman" w:eastAsia="Times New Roman" w:hAnsi="Times New Roman" w:cs="Times New Roman"/>
-                <w:sz w:val="24"/>
-                <w:szCs w:val="24"/>
-                <w:lang w:eastAsia="en-PH"/>
-              </w:rPr>
-            </w:pPr>
-            <w:r>
-              <w:rPr>
-                <w:rFonts w:ascii="Times New Roman" w:eastAsia="Times New Roman" w:hAnsi="Times New Roman" w:cs="Times New Roman"/>
-                <w:sz w:val="24"/>
-                <w:szCs w:val="24"/>
-                <w:lang w:eastAsia="en-PH"/>
-              </w:rPr>
-              <w:t>500</w:t>
-            </w:r>
-          </w:p>
-        </w:tc>
-        <w:tc>
-          <w:tcPr>
-            <w:tcW w:w="0" w:type="auto"/>
-            <w:vAlign w:val="center"/>
-            <w:hideMark/>
-          </w:tcPr>
-          <w:p>
-            <w:pPr>
-              <w:spacing w:after="0" w:line="240" w:lineRule="auto"/>
-              <w:rPr>
-                <w:rFonts w:ascii="Times New Roman" w:eastAsia="Times New Roman" w:hAnsi="Times New Roman" w:cs="Times New Roman"/>
-                <w:sz w:val="24"/>
-                <w:szCs w:val="24"/>
-                <w:lang w:eastAsia="en-PH"/>
-              </w:rPr>
-            </w:pPr>
-            <w:r>
-              <w:rPr>
-                <w:rFonts w:ascii="Times New Roman" w:eastAsia="Times New Roman" w:hAnsi="Times New Roman" w:cs="Times New Roman"/>
-                <w:sz w:val="24"/>
-                <w:szCs w:val="24"/>
-                <w:lang w:eastAsia="en-PH"/>
-              </w:rPr>
-              <w:t>100</w:t>
-            </w:r>
-          </w:p>
-        </w:tc>
-        <w:tc>
-          <w:tcPr>
-            <w:tcW w:w="0" w:type="auto"/>
-            <w:vAlign w:val="center"/>
-            <w:hideMark/>
-          </w:tcPr>
-          <w:p>
-            <w:pPr>
-              <w:spacing w:after="0" w:line="240" w:lineRule="auto"/>
-              <w:rPr>
-                <w:rFonts w:ascii="Times New Roman" w:eastAsia="Times New Roman" w:hAnsi="Times New Roman" w:cs="Times New Roman"/>
-                <w:sz w:val="24"/>
-                <w:szCs w:val="24"/>
-                <w:lang w:eastAsia="en-PH"/>
-              </w:rPr>
-            </w:pPr>
-            <w:r>
-              <w:rPr>
-                <w:rFonts w:ascii="Times New Roman" w:eastAsia="Times New Roman" w:hAnsi="Times New Roman" w:cs="Times New Roman"/>
-                <w:sz w:val="24"/>
-                <w:szCs w:val="24"/>
-                <w:lang w:eastAsia="en-PH"/>
-              </w:rPr>
-              <w:t>95%</w:t>
-            </w:r>
-          </w:p>
-        </w:tc>
-      </w:tr>
-      <w:tr>
-        <w:trPr>
-          <w:tblCellSpacing w:w="15" w:type="dxa"/>
-        </w:trPr>
-        <w:tc>
-          <w:tcPr>
-            <w:tcW w:w="0" w:type="auto"/>
-            <w:vAlign w:val="center"/>
-            <w:hideMark/>
-          </w:tcPr>
-          <w:p>
-            <w:pPr>
-              <w:spacing w:after="0" w:line="240" w:lineRule="auto"/>
-              <w:rPr>
-                <w:rFonts w:ascii="Times New Roman" w:eastAsia="Times New Roman" w:hAnsi="Times New Roman" w:cs="Times New Roman"/>
-                <w:sz w:val="24"/>
-                <w:szCs w:val="24"/>
-                <w:lang w:eastAsia="en-PH"/>
-              </w:rPr>
-            </w:pPr>
-            <w:r>
-              <w:rPr>
-                <w:rFonts w:ascii="Times New Roman" w:eastAsia="Times New Roman" w:hAnsi="Times New Roman" w:cs="Times New Roman"/>
-                <w:sz w:val="24"/>
-                <w:szCs w:val="24"/>
-                <w:lang w:eastAsia="en-PH"/>
-              </w:rPr>
-              <w:t>Spring 2024</w:t>
-            </w:r>
-          </w:p>
-        </w:tc>
-        <w:tc>
-          <w:tcPr>
-            <w:tcW w:w="0" w:type="auto"/>
-            <w:vAlign w:val="center"/>
-            <w:hideMark/>
-          </w:tcPr>
-          <w:p>
-            <w:pPr>
-              <w:spacing w:after="0" w:line="240" w:lineRule="auto"/>
-              <w:rPr>
-                <w:rFonts w:ascii="Times New Roman" w:eastAsia="Times New Roman" w:hAnsi="Times New Roman" w:cs="Times New Roman"/>
-                <w:sz w:val="24"/>
-                <w:szCs w:val="24"/>
-                <w:lang w:eastAsia="en-PH"/>
-              </w:rPr>
-            </w:pPr>
-            <w:r>
-              <w:rPr>
-                <w:rFonts w:ascii="Times New Roman" w:eastAsia="Times New Roman" w:hAnsi="Times New Roman" w:cs="Times New Roman"/>
-                <w:sz w:val="24"/>
-                <w:szCs w:val="24"/>
-                <w:lang w:eastAsia="en-PH"/>
-              </w:rPr>
-              <w:t>1950</w:t>
-            </w:r>
-          </w:p>
-        </w:tc>
-        <w:tc>
-          <w:tcPr>
-            <w:tcW w:w="0" w:type="auto"/>
-            <w:vAlign w:val="center"/>
-            <w:hideMark/>
-          </w:tcPr>
-          <w:p>
-            <w:pPr>
-              <w:spacing w:after="0" w:line="240" w:lineRule="auto"/>
-              <w:rPr>
-                <w:rFonts w:ascii="Times New Roman" w:eastAsia="Times New Roman" w:hAnsi="Times New Roman" w:cs="Times New Roman"/>
-                <w:sz w:val="24"/>
-                <w:szCs w:val="24"/>
-                <w:lang w:eastAsia="en-PH"/>
-              </w:rPr>
-            </w:pPr>
-            <w:r>
-              <w:rPr>
-                <w:rFonts w:ascii="Times New Roman" w:eastAsia="Times New Roman" w:hAnsi="Times New Roman" w:cs="Times New Roman"/>
-                <w:sz w:val="24"/>
-                <w:szCs w:val="24"/>
-                <w:lang w:eastAsia="en-PH"/>
-              </w:rPr>
-              <w:t>300</w:t>
-            </w:r>
-          </w:p>
-        </w:tc>
-        <w:tc>
-          <w:tcPr>
-            <w:tcW w:w="0" w:type="auto"/>
-            <w:vAlign w:val="center"/>
-            <w:hideMark/>
-          </w:tcPr>
-          <w:p>
-            <w:pPr>
-              <w:spacing w:after="0" w:line="240" w:lineRule="auto"/>
-              <w:rPr>
-                <w:rFonts w:ascii="Times New Roman" w:eastAsia="Times New Roman" w:hAnsi="Times New Roman" w:cs="Times New Roman"/>
-                <w:sz w:val="24"/>
-                <w:szCs w:val="24"/>
-                <w:lang w:eastAsia="en-PH"/>
-              </w:rPr>
-            </w:pPr>
-            <w:r>
-              <w:rPr>
-                <w:rFonts w:ascii="Times New Roman" w:eastAsia="Times New Roman" w:hAnsi="Times New Roman" w:cs="Times New Roman"/>
-                <w:sz w:val="24"/>
-                <w:szCs w:val="24"/>
-                <w:lang w:eastAsia="en-PH"/>
-              </w:rPr>
-              <w:t>150</w:t>
-            </w:r>
-          </w:p>
-        </w:tc>
-        <w:tc>
-          <w:tcPr>
-            <w:tcW w:w="0" w:type="auto"/>
-            <w:vAlign w:val="center"/>
-            <w:hideMark/>
-          </w:tcPr>
-          <w:p>
-            <w:pPr>
-              <w:spacing w:after="0" w:line="240" w:lineRule="auto"/>
-              <w:rPr>
-                <w:rFonts w:ascii="Times New Roman" w:eastAsia="Times New Roman" w:hAnsi="Times New Roman" w:cs="Times New Roman"/>
-                <w:sz w:val="24"/>
-                <w:szCs w:val="24"/>
-                <w:lang w:eastAsia="en-PH"/>
-              </w:rPr>
-            </w:pPr>
-            <w:r>
-              <w:rPr>
-                <w:rFonts w:ascii="Times New Roman" w:eastAsia="Times New Roman" w:hAnsi="Times New Roman" w:cs="Times New Roman"/>
-                <w:sz w:val="24"/>
-                <w:szCs w:val="24"/>
-                <w:lang w:eastAsia="en-PH"/>
-              </w:rPr>
-              <w:t>92%</w:t>
-            </w:r>
-          </w:p>
-        </w:tc>
-      </w:tr>
-      <w:tr>
-        <w:trPr>
-          <w:tblCellSpacing w:w="15" w:type="dxa"/>
-        </w:trPr>
-        <w:tc>
-          <w:tcPr>
-            <w:tcW w:w="0" w:type="auto"/>
-            <w:vAlign w:val="center"/>
-            <w:hideMark/>
-          </w:tcPr>
-          <w:p>
-            <w:pPr>
-              <w:spacing w:after="0" w:line="240" w:lineRule="auto"/>
-              <w:rPr>
-                <w:rFonts w:ascii="Times New Roman" w:eastAsia="Times New Roman" w:hAnsi="Times New Roman" w:cs="Times New Roman"/>
-                <w:sz w:val="24"/>
-                <w:szCs w:val="24"/>
-                <w:lang w:eastAsia="en-PH"/>
-              </w:rPr>
-            </w:pPr>
-            <w:r>
-              <w:rPr>
-                <w:rFonts w:ascii="Times New Roman" w:eastAsia="Times New Roman" w:hAnsi="Times New Roman" w:cs="Times New Roman"/>
-                <w:sz w:val="24"/>
-                <w:szCs w:val="24"/>
-                <w:lang w:eastAsia="en-PH"/>
-              </w:rPr>
-              <w:t>Fall 2024</w:t>
-            </w:r>
-          </w:p>
-        </w:tc>
-        <w:tc>
-          <w:tcPr>
-            <w:tcW w:w="0" w:type="auto"/>
-            <w:vAlign w:val="center"/>
-            <w:hideMark/>
-          </w:tcPr>
-          <w:p>
-            <w:pPr>
-              <w:spacing w:after="0" w:line="240" w:lineRule="auto"/>
-              <w:rPr>
-                <w:rFonts w:ascii="Times New Roman" w:eastAsia="Times New Roman" w:hAnsi="Times New Roman" w:cs="Times New Roman"/>
-                <w:sz w:val="24"/>
-                <w:szCs w:val="24"/>
-                <w:lang w:eastAsia="en-PH"/>
-              </w:rPr>
-            </w:pPr>
-            <w:r>
-              <w:rPr>
-                <w:rFonts w:ascii="Times New Roman" w:eastAsia="Times New Roman" w:hAnsi="Times New Roman" w:cs="Times New Roman"/>
-                <w:sz w:val="24"/>
-                <w:szCs w:val="24"/>
-                <w:lang w:eastAsia="en-PH"/>
-              </w:rPr>
-              <w:t>2100</w:t>
-            </w:r>
-          </w:p>
-        </w:tc>
-        <w:tc>
-          <w:tcPr>
-            <w:tcW w:w="0" w:type="auto"/>
-            <w:vAlign w:val="center"/>
-            <w:hideMark/>
-          </w:tcPr>
-          <w:p>
-            <w:pPr>
-              <w:spacing w:after="0" w:line="240" w:lineRule="auto"/>
-              <w:rPr>
-                <w:rFonts w:ascii="Times New Roman" w:eastAsia="Times New Roman" w:hAnsi="Times New Roman" w:cs="Times New Roman"/>
-                <w:sz w:val="24"/>
-                <w:szCs w:val="24"/>
-                <w:lang w:eastAsia="en-PH"/>
-              </w:rPr>
-            </w:pPr>
-            <w:r>
-              <w:rPr>
-                <w:rFonts w:ascii="Times New Roman" w:eastAsia="Times New Roman" w:hAnsi="Times New Roman" w:cs="Times New Roman"/>
-                <w:sz w:val="24"/>
-                <w:szCs w:val="24"/>
-                <w:lang w:eastAsia="en-PH"/>
-              </w:rPr>
-              <w:t>600</w:t>
-            </w:r>
-          </w:p>
-        </w:tc>
-        <w:tc>
-          <w:tcPr>
-            <w:tcW w:w="0" w:type="auto"/>
-            <w:vAlign w:val="center"/>
-            <w:hideMark/>
-          </w:tcPr>
-          <w:p>
-            <w:pPr>
-              <w:spacing w:after="0" w:line="240" w:lineRule="auto"/>
-              <w:rPr>
-                <w:rFonts w:ascii="Times New Roman" w:eastAsia="Times New Roman" w:hAnsi="Times New Roman" w:cs="Times New Roman"/>
-                <w:sz w:val="24"/>
-                <w:szCs w:val="24"/>
-                <w:lang w:eastAsia="en-PH"/>
-              </w:rPr>
-            </w:pPr>
-            <w:r>
-              <w:rPr>
-                <w:rFonts w:ascii="Times New Roman" w:eastAsia="Times New Roman" w:hAnsi="Times New Roman" w:cs="Times New Roman"/>
-                <w:sz w:val="24"/>
-                <w:szCs w:val="24"/>
-                <w:lang w:eastAsia="en-PH"/>
-              </w:rPr>
-              <w:t>50</w:t>
-            </w:r>
-          </w:p>
-        </w:tc>
-        <w:tc>
-          <w:tcPr>
-            <w:tcW w:w="0" w:type="auto"/>
-            <w:vAlign w:val="center"/>
-            <w:hideMark/>
-          </w:tcPr>
-          <w:p>
-            <w:pPr>
-              <w:spacing w:after="0" w:line="240" w:lineRule="auto"/>
-              <w:rPr>
-                <w:rFonts w:ascii="Times New Roman" w:eastAsia="Times New Roman" w:hAnsi="Times New Roman" w:cs="Times New Roman"/>
-                <w:sz w:val="24"/>
-                <w:szCs w:val="24"/>
-                <w:lang w:eastAsia="en-PH"/>
-              </w:rPr>
-            </w:pPr>
-            <w:r>
-              <w:rPr>
-                <w:rFonts w:ascii="Times New Roman" w:eastAsia="Times New Roman" w:hAnsi="Times New Roman" w:cs="Times New Roman"/>
-                <w:sz w:val="24"/>
-                <w:szCs w:val="24"/>
-                <w:lang w:eastAsia="en-PH"/>
-              </w:rPr>
-              <w:t>97%</w:t>
-            </w:r>
-          </w:p>
-        </w:tc>
-      </w:tr>
-    </w:tbl>
     <w:p>
       <w:pPr>
         <w:spacing w:before="100" w:beforeAutospacing="1" w:after="100" w:afterAutospacing="1" w:line="240" w:lineRule="auto"/>
-        <w:rPr>
-          <w:rFonts w:ascii="Times New Roman" w:eastAsia="Times New Roman" w:hAnsi="Times New Roman" w:cs="Times New Roman"/>
-          <w:sz w:val="24"/>
-          <w:szCs w:val="24"/>
-          <w:lang w:eastAsia="en-PH"/>
-        </w:rPr>
-      </w:pPr>
-      <w:r>
         <w:rPr>
           <w:rFonts w:ascii="Times New Roman" w:eastAsia="Times New Roman" w:hAnsi="Times New Roman" w:cs="Times New Roman"/>
           <w:b/>
@@ -6522,6 +5271,130 @@
           <w:szCs w:val="24"/>
           <w:lang w:eastAsia="en-PH"/>
         </w:rPr>
+      </w:pPr>
+      <w:r>
+        <w:rPr>
+          <w:rFonts w:ascii="Times New Roman" w:eastAsia="Times New Roman" w:hAnsi="Times New Roman" w:cs="Times New Roman"/>
+          <w:b/>
+          <w:bCs/>
+          <w:sz w:val="24"/>
+          <w:szCs w:val="24"/>
+          <w:lang w:eastAsia="en-PH"/>
+        </w:rPr>
+        <w:drawing>
+          <wp:inline distT="0" distB="0" distL="0" distR="0" wp14:anchorId="3440B85D" wp14:editId="482455EC">
+            <wp:extent cx="5943600" cy="2505710"/>
+            <wp:effectExtent l="0" t="0" r="0" b="8890"/>
+            <wp:docPr id="35" name="Picture 35"/>
+            <wp:cNvGraphicFramePr>
+              <a:graphicFrameLocks xmlns:a="http://schemas.openxmlformats.org/drawingml/2006/main" noChangeAspect="1"/>
+            </wp:cNvGraphicFramePr>
+            <a:graphic xmlns:a="http://schemas.openxmlformats.org/drawingml/2006/main">
+              <a:graphicData uri="http://schemas.openxmlformats.org/drawingml/2006/picture">
+                <pic:pic xmlns:pic="http://schemas.openxmlformats.org/drawingml/2006/picture">
+                  <pic:nvPicPr>
+                    <pic:cNvPr id="1" name=""/>
+                    <pic:cNvPicPr/>
+                  </pic:nvPicPr>
+                  <pic:blipFill>
+                    <a:blip r:embed="rId13"/>
+                    <a:stretch>
+                      <a:fillRect/>
+                    </a:stretch>
+                  </pic:blipFill>
+                  <pic:spPr>
+                    <a:xfrm>
+                      <a:off x="0" y="0"/>
+                      <a:ext cx="5943600" cy="2505710"/>
+                    </a:xfrm>
+                    <a:prstGeom prst="rect">
+                      <a:avLst/>
+                    </a:prstGeom>
+                  </pic:spPr>
+                </pic:pic>
+              </a:graphicData>
+            </a:graphic>
+          </wp:inline>
+        </w:drawing>
+      </w:r>
+    </w:p>
+    <w:p>
+      <w:pPr>
+        <w:spacing w:before="100" w:beforeAutospacing="1" w:after="100" w:afterAutospacing="1" w:line="240" w:lineRule="auto"/>
+        <w:rPr>
+          <w:rFonts w:ascii="Times New Roman" w:eastAsia="Times New Roman" w:hAnsi="Times New Roman" w:cs="Times New Roman"/>
+          <w:b/>
+          <w:bCs/>
+          <w:sz w:val="24"/>
+          <w:szCs w:val="24"/>
+          <w:lang w:eastAsia="en-PH"/>
+        </w:rPr>
+      </w:pPr>
+      <w:r>
+        <w:rPr>
+          <w:rFonts w:ascii="Times New Roman" w:eastAsia="Times New Roman" w:hAnsi="Times New Roman" w:cs="Times New Roman"/>
+          <w:b/>
+          <w:bCs/>
+          <w:sz w:val="24"/>
+          <w:szCs w:val="24"/>
+          <w:lang w:eastAsia="en-PH"/>
+        </w:rPr>
+        <w:drawing>
+          <wp:inline distT="0" distB="0" distL="0" distR="0" wp14:anchorId="288971BF" wp14:editId="0AA66D22">
+            <wp:extent cx="5943600" cy="2522855"/>
+            <wp:effectExtent l="0" t="0" r="0" b="0"/>
+            <wp:docPr id="36" name="Picture 36"/>
+            <wp:cNvGraphicFramePr>
+              <a:graphicFrameLocks xmlns:a="http://schemas.openxmlformats.org/drawingml/2006/main" noChangeAspect="1"/>
+            </wp:cNvGraphicFramePr>
+            <a:graphic xmlns:a="http://schemas.openxmlformats.org/drawingml/2006/main">
+              <a:graphicData uri="http://schemas.openxmlformats.org/drawingml/2006/picture">
+                <pic:pic xmlns:pic="http://schemas.openxmlformats.org/drawingml/2006/picture">
+                  <pic:nvPicPr>
+                    <pic:cNvPr id="1" name=""/>
+                    <pic:cNvPicPr/>
+                  </pic:nvPicPr>
+                  <pic:blipFill>
+                    <a:blip r:embed="rId14"/>
+                    <a:stretch>
+                      <a:fillRect/>
+                    </a:stretch>
+                  </pic:blipFill>
+                  <pic:spPr>
+                    <a:xfrm>
+                      <a:off x="0" y="0"/>
+                      <a:ext cx="5943600" cy="2522855"/>
+                    </a:xfrm>
+                    <a:prstGeom prst="rect">
+                      <a:avLst/>
+                    </a:prstGeom>
+                  </pic:spPr>
+                </pic:pic>
+              </a:graphicData>
+            </a:graphic>
+          </wp:inline>
+        </w:drawing>
+      </w:r>
+    </w:p>
+    <w:p>
+      <w:pPr>
+        <w:spacing w:before="100" w:beforeAutospacing="1" w:after="100" w:afterAutospacing="1" w:line="240" w:lineRule="auto"/>
+        <w:rPr>
+          <w:rFonts w:ascii="Times New Roman" w:eastAsia="Times New Roman" w:hAnsi="Times New Roman" w:cs="Times New Roman"/>
+          <w:sz w:val="24"/>
+          <w:szCs w:val="24"/>
+          <w:lang w:eastAsia="en-PH"/>
+        </w:rPr>
+      </w:pPr>
+      <w:r>
+        <w:rPr>
+          <w:rFonts w:ascii="Times New Roman" w:eastAsia="Times New Roman" w:hAnsi="Times New Roman" w:cs="Times New Roman"/>
+          <w:b/>
+          <w:bCs/>
+          <w:sz w:val="24"/>
+          <w:szCs w:val="24"/>
+          <w:lang w:eastAsia="en-PH"/>
+        </w:rPr>
         <w:t>Insight</w:t>
       </w:r>
       <w:r>
@@ -6562,736 +5435,138 @@
           <w:lang w:eastAsia="en-PH"/>
         </w:rPr>
       </w:pPr>
-      <w:bookmarkStart w:id="6" w:name="_Toc208510072"/>
       <w:r>
         <w:rPr>
           <w:rFonts w:eastAsia="Times New Roman"/>
           <w:lang w:eastAsia="en-PH"/>
         </w:rPr>
-        <w:t>4. Incomplete Grades Report</w:t>
+        <w:t xml:space="preserve">4. </w:t>
+      </w:r>
+      <w:bookmarkStart w:id="5" w:name="_Toc208510072"/>
+      <w:r>
+        <w:rPr>
+          <w:rFonts w:eastAsia="Times New Roman"/>
+          <w:lang w:eastAsia="en-PH"/>
+        </w:rPr>
+        <w:t>Incomplete Grades Report</w:t>
+      </w:r>
+      <w:bookmarkEnd w:id="5"/>
+    </w:p>
+    <w:p>
+      <w:pPr>
+        <w:rPr>
+          <w:lang w:eastAsia="en-PH"/>
+        </w:rPr>
+      </w:pPr>
+    </w:p>
+    <w:p>
+      <w:pPr>
+        <w:rPr>
+          <w:lang w:eastAsia="en-PH"/>
+        </w:rPr>
+      </w:pPr>
+      <w:r>
+        <w:rPr>
+          <w:lang w:eastAsia="en-PH"/>
+        </w:rPr>
+        <w:lastRenderedPageBreak/>
+        <w:drawing>
+          <wp:inline distT="0" distB="0" distL="0" distR="0" wp14:anchorId="37142BC5" wp14:editId="650C4C05">
+            <wp:extent cx="5943600" cy="2436495"/>
+            <wp:effectExtent l="0" t="0" r="0" b="1905"/>
+            <wp:docPr id="37" name="Picture 37"/>
+            <wp:cNvGraphicFramePr>
+              <a:graphicFrameLocks xmlns:a="http://schemas.openxmlformats.org/drawingml/2006/main" noChangeAspect="1"/>
+            </wp:cNvGraphicFramePr>
+            <a:graphic xmlns:a="http://schemas.openxmlformats.org/drawingml/2006/main">
+              <a:graphicData uri="http://schemas.openxmlformats.org/drawingml/2006/picture">
+                <pic:pic xmlns:pic="http://schemas.openxmlformats.org/drawingml/2006/picture">
+                  <pic:nvPicPr>
+                    <pic:cNvPr id="1" name=""/>
+                    <pic:cNvPicPr/>
+                  </pic:nvPicPr>
+                  <pic:blipFill>
+                    <a:blip r:embed="rId15"/>
+                    <a:stretch>
+                      <a:fillRect/>
+                    </a:stretch>
+                  </pic:blipFill>
+                  <pic:spPr>
+                    <a:xfrm>
+                      <a:off x="0" y="0"/>
+                      <a:ext cx="5943600" cy="2436495"/>
+                    </a:xfrm>
+                    <a:prstGeom prst="rect">
+                      <a:avLst/>
+                    </a:prstGeom>
+                  </pic:spPr>
+                </pic:pic>
+              </a:graphicData>
+            </a:graphic>
+          </wp:inline>
+        </w:drawing>
+      </w:r>
+    </w:p>
+    <w:p>
+      <w:pPr>
+        <w:spacing w:before="100" w:beforeAutospacing="1" w:after="100" w:afterAutospacing="1" w:line="240" w:lineRule="auto"/>
+        <w:rPr>
+          <w:rFonts w:ascii="Times New Roman" w:eastAsia="Times New Roman" w:hAnsi="Times New Roman" w:cs="Times New Roman"/>
+          <w:b/>
+          <w:bCs/>
+          <w:sz w:val="24"/>
+          <w:szCs w:val="24"/>
+          <w:lang w:eastAsia="en-PH"/>
+        </w:rPr>
+      </w:pPr>
+      <w:bookmarkStart w:id="6" w:name="_GoBack"/>
+      <w:r>
+        <w:rPr>
+          <w:rFonts w:ascii="Times New Roman" w:eastAsia="Times New Roman" w:hAnsi="Times New Roman" w:cs="Times New Roman"/>
+          <w:b/>
+          <w:bCs/>
+          <w:sz w:val="24"/>
+          <w:szCs w:val="24"/>
+          <w:lang w:eastAsia="en-PH"/>
+        </w:rPr>
+        <w:drawing>
+          <wp:inline distT="0" distB="0" distL="0" distR="0" wp14:anchorId="4FCEF3D2" wp14:editId="74229099">
+            <wp:extent cx="5943600" cy="3390900"/>
+            <wp:effectExtent l="0" t="0" r="0" b="0"/>
+            <wp:docPr id="38" name="Picture 38"/>
+            <wp:cNvGraphicFramePr>
+              <a:graphicFrameLocks xmlns:a="http://schemas.openxmlformats.org/drawingml/2006/main" noChangeAspect="1"/>
+            </wp:cNvGraphicFramePr>
+            <a:graphic xmlns:a="http://schemas.openxmlformats.org/drawingml/2006/main">
+              <a:graphicData uri="http://schemas.openxmlformats.org/drawingml/2006/picture">
+                <pic:pic xmlns:pic="http://schemas.openxmlformats.org/drawingml/2006/picture">
+                  <pic:nvPicPr>
+                    <pic:cNvPr id="1" name=""/>
+                    <pic:cNvPicPr/>
+                  </pic:nvPicPr>
+                  <pic:blipFill>
+                    <a:blip r:embed="rId16"/>
+                    <a:stretch>
+                      <a:fillRect/>
+                    </a:stretch>
+                  </pic:blipFill>
+                  <pic:spPr>
+                    <a:xfrm>
+                      <a:off x="0" y="0"/>
+                      <a:ext cx="5943600" cy="3390900"/>
+                    </a:xfrm>
+                    <a:prstGeom prst="rect">
+                      <a:avLst/>
+                    </a:prstGeom>
+                  </pic:spPr>
+                </pic:pic>
+              </a:graphicData>
+            </a:graphic>
+          </wp:inline>
+        </w:drawing>
       </w:r>
       <w:bookmarkEnd w:id="6"/>
     </w:p>
-    <w:tbl>
-      <w:tblPr>
-        <w:tblW w:w="0" w:type="auto"/>
-        <w:tblCellSpacing w:w="15" w:type="dxa"/>
-        <w:tblCellMar>
-          <w:top w:w="15" w:type="dxa"/>
-          <w:left w:w="15" w:type="dxa"/>
-          <w:bottom w:w="15" w:type="dxa"/>
-          <w:right w:w="15" w:type="dxa"/>
-        </w:tblCellMar>
-        <w:tblLook w:val="04A0" w:firstRow="1" w:lastRow="0" w:firstColumn="1" w:lastColumn="0" w:noHBand="0" w:noVBand="1"/>
-      </w:tblPr>
-      <w:tblGrid>
-        <w:gridCol w:w="1202"/>
-        <w:gridCol w:w="1227"/>
-        <w:gridCol w:w="1387"/>
-        <w:gridCol w:w="1827"/>
-        <w:gridCol w:w="1241"/>
-        <w:gridCol w:w="1429"/>
-      </w:tblGrid>
-      <w:tr>
-        <w:trPr>
-          <w:tblHeader/>
-          <w:tblCellSpacing w:w="15" w:type="dxa"/>
-        </w:trPr>
-        <w:tc>
-          <w:tcPr>
-            <w:tcW w:w="0" w:type="auto"/>
-            <w:vAlign w:val="center"/>
-            <w:hideMark/>
-          </w:tcPr>
-          <w:p>
-            <w:pPr>
-              <w:spacing w:after="0" w:line="240" w:lineRule="auto"/>
-              <w:jc w:val="center"/>
-              <w:rPr>
-                <w:rFonts w:ascii="Times New Roman" w:eastAsia="Times New Roman" w:hAnsi="Times New Roman" w:cs="Times New Roman"/>
-                <w:b/>
-                <w:bCs/>
-                <w:sz w:val="24"/>
-                <w:szCs w:val="24"/>
-                <w:lang w:eastAsia="en-PH"/>
-              </w:rPr>
-            </w:pPr>
-            <w:r>
-              <w:rPr>
-                <w:rFonts w:ascii="Times New Roman" w:eastAsia="Times New Roman" w:hAnsi="Times New Roman" w:cs="Times New Roman"/>
-                <w:b/>
-                <w:bCs/>
-                <w:sz w:val="24"/>
-                <w:szCs w:val="24"/>
-                <w:lang w:eastAsia="en-PH"/>
-              </w:rPr>
-              <w:t>Student ID</w:t>
-            </w:r>
-          </w:p>
-        </w:tc>
-        <w:tc>
-          <w:tcPr>
-            <w:tcW w:w="0" w:type="auto"/>
-            <w:vAlign w:val="center"/>
-            <w:hideMark/>
-          </w:tcPr>
-          <w:p>
-            <w:pPr>
-              <w:spacing w:after="0" w:line="240" w:lineRule="auto"/>
-              <w:jc w:val="center"/>
-              <w:rPr>
-                <w:rFonts w:ascii="Times New Roman" w:eastAsia="Times New Roman" w:hAnsi="Times New Roman" w:cs="Times New Roman"/>
-                <w:b/>
-                <w:bCs/>
-                <w:sz w:val="24"/>
-                <w:szCs w:val="24"/>
-                <w:lang w:eastAsia="en-PH"/>
-              </w:rPr>
-            </w:pPr>
-            <w:r>
-              <w:rPr>
-                <w:rFonts w:ascii="Times New Roman" w:eastAsia="Times New Roman" w:hAnsi="Times New Roman" w:cs="Times New Roman"/>
-                <w:b/>
-                <w:bCs/>
-                <w:sz w:val="24"/>
-                <w:szCs w:val="24"/>
-                <w:lang w:eastAsia="en-PH"/>
-              </w:rPr>
-              <w:t>Name</w:t>
-            </w:r>
-          </w:p>
-        </w:tc>
-        <w:tc>
-          <w:tcPr>
-            <w:tcW w:w="0" w:type="auto"/>
-            <w:vAlign w:val="center"/>
-            <w:hideMark/>
-          </w:tcPr>
-          <w:p>
-            <w:pPr>
-              <w:spacing w:after="0" w:line="240" w:lineRule="auto"/>
-              <w:jc w:val="center"/>
-              <w:rPr>
-                <w:rFonts w:ascii="Times New Roman" w:eastAsia="Times New Roman" w:hAnsi="Times New Roman" w:cs="Times New Roman"/>
-                <w:b/>
-                <w:bCs/>
-                <w:sz w:val="24"/>
-                <w:szCs w:val="24"/>
-                <w:lang w:eastAsia="en-PH"/>
-              </w:rPr>
-            </w:pPr>
-            <w:r>
-              <w:rPr>
-                <w:rFonts w:ascii="Times New Roman" w:eastAsia="Times New Roman" w:hAnsi="Times New Roman" w:cs="Times New Roman"/>
-                <w:b/>
-                <w:bCs/>
-                <w:sz w:val="24"/>
-                <w:szCs w:val="24"/>
-                <w:lang w:eastAsia="en-PH"/>
-              </w:rPr>
-              <w:t>Course Code</w:t>
-            </w:r>
-          </w:p>
-        </w:tc>
-        <w:tc>
-          <w:tcPr>
-            <w:tcW w:w="0" w:type="auto"/>
-            <w:vAlign w:val="center"/>
-            <w:hideMark/>
-          </w:tcPr>
-          <w:p>
-            <w:pPr>
-              <w:spacing w:after="0" w:line="240" w:lineRule="auto"/>
-              <w:jc w:val="center"/>
-              <w:rPr>
-                <w:rFonts w:ascii="Times New Roman" w:eastAsia="Times New Roman" w:hAnsi="Times New Roman" w:cs="Times New Roman"/>
-                <w:b/>
-                <w:bCs/>
-                <w:sz w:val="24"/>
-                <w:szCs w:val="24"/>
-                <w:lang w:eastAsia="en-PH"/>
-              </w:rPr>
-            </w:pPr>
-            <w:r>
-              <w:rPr>
-                <w:rFonts w:ascii="Times New Roman" w:eastAsia="Times New Roman" w:hAnsi="Times New Roman" w:cs="Times New Roman"/>
-                <w:b/>
-                <w:bCs/>
-                <w:sz w:val="24"/>
-                <w:szCs w:val="24"/>
-                <w:lang w:eastAsia="en-PH"/>
-              </w:rPr>
-              <w:t>Course Title</w:t>
-            </w:r>
-          </w:p>
-        </w:tc>
-        <w:tc>
-          <w:tcPr>
-            <w:tcW w:w="0" w:type="auto"/>
-            <w:vAlign w:val="center"/>
-            <w:hideMark/>
-          </w:tcPr>
-          <w:p>
-            <w:pPr>
-              <w:spacing w:after="0" w:line="240" w:lineRule="auto"/>
-              <w:jc w:val="center"/>
-              <w:rPr>
-                <w:rFonts w:ascii="Times New Roman" w:eastAsia="Times New Roman" w:hAnsi="Times New Roman" w:cs="Times New Roman"/>
-                <w:b/>
-                <w:bCs/>
-                <w:sz w:val="24"/>
-                <w:szCs w:val="24"/>
-                <w:lang w:eastAsia="en-PH"/>
-              </w:rPr>
-            </w:pPr>
-            <w:r>
-              <w:rPr>
-                <w:rFonts w:ascii="Times New Roman" w:eastAsia="Times New Roman" w:hAnsi="Times New Roman" w:cs="Times New Roman"/>
-                <w:b/>
-                <w:bCs/>
-                <w:sz w:val="24"/>
-                <w:szCs w:val="24"/>
-                <w:lang w:eastAsia="en-PH"/>
-              </w:rPr>
-              <w:t>Term</w:t>
-            </w:r>
-          </w:p>
-        </w:tc>
-        <w:tc>
-          <w:tcPr>
-            <w:tcW w:w="0" w:type="auto"/>
-            <w:vAlign w:val="center"/>
-            <w:hideMark/>
-          </w:tcPr>
-          <w:p>
-            <w:pPr>
-              <w:spacing w:after="0" w:line="240" w:lineRule="auto"/>
-              <w:jc w:val="center"/>
-              <w:rPr>
-                <w:rFonts w:ascii="Times New Roman" w:eastAsia="Times New Roman" w:hAnsi="Times New Roman" w:cs="Times New Roman"/>
-                <w:b/>
-                <w:bCs/>
-                <w:sz w:val="24"/>
-                <w:szCs w:val="24"/>
-                <w:lang w:eastAsia="en-PH"/>
-              </w:rPr>
-            </w:pPr>
-            <w:r>
-              <w:rPr>
-                <w:rFonts w:ascii="Times New Roman" w:eastAsia="Times New Roman" w:hAnsi="Times New Roman" w:cs="Times New Roman"/>
-                <w:b/>
-                <w:bCs/>
-                <w:sz w:val="24"/>
-                <w:szCs w:val="24"/>
-                <w:lang w:eastAsia="en-PH"/>
-              </w:rPr>
-              <w:t>Grade Status</w:t>
-            </w:r>
-          </w:p>
-        </w:tc>
-      </w:tr>
-      <w:tr>
-        <w:trPr>
-          <w:tblCellSpacing w:w="15" w:type="dxa"/>
-        </w:trPr>
-        <w:tc>
-          <w:tcPr>
-            <w:tcW w:w="0" w:type="auto"/>
-            <w:vAlign w:val="center"/>
-            <w:hideMark/>
-          </w:tcPr>
-          <w:p>
-            <w:pPr>
-              <w:spacing w:after="0" w:line="240" w:lineRule="auto"/>
-              <w:rPr>
-                <w:rFonts w:ascii="Times New Roman" w:eastAsia="Times New Roman" w:hAnsi="Times New Roman" w:cs="Times New Roman"/>
-                <w:sz w:val="24"/>
-                <w:szCs w:val="24"/>
-                <w:lang w:eastAsia="en-PH"/>
-              </w:rPr>
-            </w:pPr>
-            <w:r>
-              <w:rPr>
-                <w:rFonts w:ascii="Times New Roman" w:eastAsia="Times New Roman" w:hAnsi="Times New Roman" w:cs="Times New Roman"/>
-                <w:sz w:val="24"/>
-                <w:szCs w:val="24"/>
-                <w:lang w:eastAsia="en-PH"/>
-              </w:rPr>
-              <w:t>S005</w:t>
-            </w:r>
-          </w:p>
-        </w:tc>
-        <w:tc>
-          <w:tcPr>
-            <w:tcW w:w="0" w:type="auto"/>
-            <w:vAlign w:val="center"/>
-            <w:hideMark/>
-          </w:tcPr>
-          <w:p>
-            <w:pPr>
-              <w:spacing w:after="0" w:line="240" w:lineRule="auto"/>
-              <w:rPr>
-                <w:rFonts w:ascii="Times New Roman" w:eastAsia="Times New Roman" w:hAnsi="Times New Roman" w:cs="Times New Roman"/>
-                <w:sz w:val="24"/>
-                <w:szCs w:val="24"/>
-                <w:lang w:eastAsia="en-PH"/>
-              </w:rPr>
-            </w:pPr>
-            <w:r>
-              <w:rPr>
-                <w:rFonts w:ascii="Times New Roman" w:eastAsia="Times New Roman" w:hAnsi="Times New Roman" w:cs="Times New Roman"/>
-                <w:sz w:val="24"/>
-                <w:szCs w:val="24"/>
-                <w:lang w:eastAsia="en-PH"/>
-              </w:rPr>
-              <w:t>Alice Reyes</w:t>
-            </w:r>
-          </w:p>
-        </w:tc>
-        <w:tc>
-          <w:tcPr>
-            <w:tcW w:w="0" w:type="auto"/>
-            <w:vAlign w:val="center"/>
-            <w:hideMark/>
-          </w:tcPr>
-          <w:p>
-            <w:pPr>
-              <w:spacing w:after="0" w:line="240" w:lineRule="auto"/>
-              <w:rPr>
-                <w:rFonts w:ascii="Times New Roman" w:eastAsia="Times New Roman" w:hAnsi="Times New Roman" w:cs="Times New Roman"/>
-                <w:sz w:val="24"/>
-                <w:szCs w:val="24"/>
-                <w:lang w:eastAsia="en-PH"/>
-              </w:rPr>
-            </w:pPr>
-            <w:r>
-              <w:rPr>
-                <w:rFonts w:ascii="Times New Roman" w:eastAsia="Times New Roman" w:hAnsi="Times New Roman" w:cs="Times New Roman"/>
-                <w:sz w:val="24"/>
-                <w:szCs w:val="24"/>
-                <w:lang w:eastAsia="en-PH"/>
-              </w:rPr>
-              <w:t>ENG301</w:t>
-            </w:r>
-          </w:p>
-        </w:tc>
-        <w:tc>
-          <w:tcPr>
-            <w:tcW w:w="0" w:type="auto"/>
-            <w:vAlign w:val="center"/>
-            <w:hideMark/>
-          </w:tcPr>
-          <w:p>
-            <w:pPr>
-              <w:spacing w:after="0" w:line="240" w:lineRule="auto"/>
-              <w:rPr>
-                <w:rFonts w:ascii="Times New Roman" w:eastAsia="Times New Roman" w:hAnsi="Times New Roman" w:cs="Times New Roman"/>
-                <w:sz w:val="24"/>
-                <w:szCs w:val="24"/>
-                <w:lang w:eastAsia="en-PH"/>
-              </w:rPr>
-            </w:pPr>
-            <w:r>
-              <w:rPr>
-                <w:rFonts w:ascii="Times New Roman" w:eastAsia="Times New Roman" w:hAnsi="Times New Roman" w:cs="Times New Roman"/>
-                <w:sz w:val="24"/>
-                <w:szCs w:val="24"/>
-                <w:lang w:eastAsia="en-PH"/>
-              </w:rPr>
-              <w:t>Advanced English</w:t>
-            </w:r>
-          </w:p>
-        </w:tc>
-        <w:tc>
-          <w:tcPr>
-            <w:tcW w:w="0" w:type="auto"/>
-            <w:vAlign w:val="center"/>
-            <w:hideMark/>
-          </w:tcPr>
-          <w:p>
-            <w:pPr>
-              <w:spacing w:after="0" w:line="240" w:lineRule="auto"/>
-              <w:rPr>
-                <w:rFonts w:ascii="Times New Roman" w:eastAsia="Times New Roman" w:hAnsi="Times New Roman" w:cs="Times New Roman"/>
-                <w:sz w:val="24"/>
-                <w:szCs w:val="24"/>
-                <w:lang w:eastAsia="en-PH"/>
-              </w:rPr>
-            </w:pPr>
-            <w:r>
-              <w:rPr>
-                <w:rFonts w:ascii="Times New Roman" w:eastAsia="Times New Roman" w:hAnsi="Times New Roman" w:cs="Times New Roman"/>
-                <w:sz w:val="24"/>
-                <w:szCs w:val="24"/>
-                <w:lang w:eastAsia="en-PH"/>
-              </w:rPr>
-              <w:t>Spring 2025</w:t>
-            </w:r>
-          </w:p>
-        </w:tc>
-        <w:tc>
-          <w:tcPr>
-            <w:tcW w:w="0" w:type="auto"/>
-            <w:vAlign w:val="center"/>
-            <w:hideMark/>
-          </w:tcPr>
-          <w:p>
-            <w:pPr>
-              <w:spacing w:after="0" w:line="240" w:lineRule="auto"/>
-              <w:rPr>
-                <w:rFonts w:ascii="Times New Roman" w:eastAsia="Times New Roman" w:hAnsi="Times New Roman" w:cs="Times New Roman"/>
-                <w:sz w:val="24"/>
-                <w:szCs w:val="24"/>
-                <w:lang w:eastAsia="en-PH"/>
-              </w:rPr>
-            </w:pPr>
-            <w:r>
-              <w:rPr>
-                <w:rFonts w:ascii="Times New Roman" w:eastAsia="Times New Roman" w:hAnsi="Times New Roman" w:cs="Times New Roman"/>
-                <w:sz w:val="24"/>
-                <w:szCs w:val="24"/>
-                <w:lang w:eastAsia="en-PH"/>
-              </w:rPr>
-              <w:t>INC</w:t>
-            </w:r>
-          </w:p>
-        </w:tc>
-      </w:tr>
-      <w:tr>
-        <w:trPr>
-          <w:tblCellSpacing w:w="15" w:type="dxa"/>
-        </w:trPr>
-        <w:tc>
-          <w:tcPr>
-            <w:tcW w:w="0" w:type="auto"/>
-            <w:vAlign w:val="center"/>
-            <w:hideMark/>
-          </w:tcPr>
-          <w:p>
-            <w:pPr>
-              <w:spacing w:after="0" w:line="240" w:lineRule="auto"/>
-              <w:rPr>
-                <w:rFonts w:ascii="Times New Roman" w:eastAsia="Times New Roman" w:hAnsi="Times New Roman" w:cs="Times New Roman"/>
-                <w:sz w:val="24"/>
-                <w:szCs w:val="24"/>
-                <w:lang w:eastAsia="en-PH"/>
-              </w:rPr>
-            </w:pPr>
-            <w:r>
-              <w:rPr>
-                <w:rFonts w:ascii="Times New Roman" w:eastAsia="Times New Roman" w:hAnsi="Times New Roman" w:cs="Times New Roman"/>
-                <w:sz w:val="24"/>
-                <w:szCs w:val="24"/>
-                <w:lang w:eastAsia="en-PH"/>
-              </w:rPr>
-              <w:t>S010</w:t>
-            </w:r>
-          </w:p>
-        </w:tc>
-        <w:tc>
-          <w:tcPr>
-            <w:tcW w:w="0" w:type="auto"/>
-            <w:vAlign w:val="center"/>
-            <w:hideMark/>
-          </w:tcPr>
-          <w:p>
-            <w:pPr>
-              <w:spacing w:after="0" w:line="240" w:lineRule="auto"/>
-              <w:rPr>
-                <w:rFonts w:ascii="Times New Roman" w:eastAsia="Times New Roman" w:hAnsi="Times New Roman" w:cs="Times New Roman"/>
-                <w:sz w:val="24"/>
-                <w:szCs w:val="24"/>
-                <w:lang w:eastAsia="en-PH"/>
-              </w:rPr>
-            </w:pPr>
-            <w:r>
-              <w:rPr>
-                <w:rFonts w:ascii="Times New Roman" w:eastAsia="Times New Roman" w:hAnsi="Times New Roman" w:cs="Times New Roman"/>
-                <w:sz w:val="24"/>
-                <w:szCs w:val="24"/>
-                <w:lang w:eastAsia="en-PH"/>
-              </w:rPr>
-              <w:t>Mark Lee</w:t>
-            </w:r>
-          </w:p>
-        </w:tc>
-        <w:tc>
-          <w:tcPr>
-            <w:tcW w:w="0" w:type="auto"/>
-            <w:vAlign w:val="center"/>
-            <w:hideMark/>
-          </w:tcPr>
-          <w:p>
-            <w:pPr>
-              <w:spacing w:after="0" w:line="240" w:lineRule="auto"/>
-              <w:rPr>
-                <w:rFonts w:ascii="Times New Roman" w:eastAsia="Times New Roman" w:hAnsi="Times New Roman" w:cs="Times New Roman"/>
-                <w:sz w:val="24"/>
-                <w:szCs w:val="24"/>
-                <w:lang w:eastAsia="en-PH"/>
-              </w:rPr>
-            </w:pPr>
-            <w:r>
-              <w:rPr>
-                <w:rFonts w:ascii="Times New Roman" w:eastAsia="Times New Roman" w:hAnsi="Times New Roman" w:cs="Times New Roman"/>
-                <w:sz w:val="24"/>
-                <w:szCs w:val="24"/>
-                <w:lang w:eastAsia="en-PH"/>
-              </w:rPr>
-              <w:t>HIST210</w:t>
-            </w:r>
-          </w:p>
-        </w:tc>
-        <w:tc>
-          <w:tcPr>
-            <w:tcW w:w="0" w:type="auto"/>
-            <w:vAlign w:val="center"/>
-            <w:hideMark/>
-          </w:tcPr>
-          <w:p>
-            <w:pPr>
-              <w:spacing w:after="0" w:line="240" w:lineRule="auto"/>
-              <w:rPr>
-                <w:rFonts w:ascii="Times New Roman" w:eastAsia="Times New Roman" w:hAnsi="Times New Roman" w:cs="Times New Roman"/>
-                <w:sz w:val="24"/>
-                <w:szCs w:val="24"/>
-                <w:lang w:eastAsia="en-PH"/>
-              </w:rPr>
-            </w:pPr>
-            <w:r>
-              <w:rPr>
-                <w:rFonts w:ascii="Times New Roman" w:eastAsia="Times New Roman" w:hAnsi="Times New Roman" w:cs="Times New Roman"/>
-                <w:sz w:val="24"/>
-                <w:szCs w:val="24"/>
-                <w:lang w:eastAsia="en-PH"/>
-              </w:rPr>
-              <w:t>Modern History</w:t>
-            </w:r>
-          </w:p>
-        </w:tc>
-        <w:tc>
-          <w:tcPr>
-            <w:tcW w:w="0" w:type="auto"/>
-            <w:vAlign w:val="center"/>
-            <w:hideMark/>
-          </w:tcPr>
-          <w:p>
-            <w:pPr>
-              <w:spacing w:after="0" w:line="240" w:lineRule="auto"/>
-              <w:rPr>
-                <w:rFonts w:ascii="Times New Roman" w:eastAsia="Times New Roman" w:hAnsi="Times New Roman" w:cs="Times New Roman"/>
-                <w:sz w:val="24"/>
-                <w:szCs w:val="24"/>
-                <w:lang w:eastAsia="en-PH"/>
-              </w:rPr>
-            </w:pPr>
-            <w:r>
-              <w:rPr>
-                <w:rFonts w:ascii="Times New Roman" w:eastAsia="Times New Roman" w:hAnsi="Times New Roman" w:cs="Times New Roman"/>
-                <w:sz w:val="24"/>
-                <w:szCs w:val="24"/>
-                <w:lang w:eastAsia="en-PH"/>
-              </w:rPr>
-              <w:t>Spring 2025</w:t>
-            </w:r>
-          </w:p>
-        </w:tc>
-        <w:tc>
-          <w:tcPr>
-            <w:tcW w:w="0" w:type="auto"/>
-            <w:vAlign w:val="center"/>
-            <w:hideMark/>
-          </w:tcPr>
-          <w:p>
-            <w:pPr>
-              <w:spacing w:after="0" w:line="240" w:lineRule="auto"/>
-              <w:rPr>
-                <w:rFonts w:ascii="Times New Roman" w:eastAsia="Times New Roman" w:hAnsi="Times New Roman" w:cs="Times New Roman"/>
-                <w:sz w:val="24"/>
-                <w:szCs w:val="24"/>
-                <w:lang w:eastAsia="en-PH"/>
-              </w:rPr>
-            </w:pPr>
-            <w:r>
-              <w:rPr>
-                <w:rFonts w:ascii="Times New Roman" w:eastAsia="Times New Roman" w:hAnsi="Times New Roman" w:cs="Times New Roman"/>
-                <w:sz w:val="24"/>
-                <w:szCs w:val="24"/>
-                <w:lang w:eastAsia="en-PH"/>
-              </w:rPr>
-              <w:t>Dropped</w:t>
-            </w:r>
-          </w:p>
-        </w:tc>
-      </w:tr>
-      <w:tr>
-        <w:trPr>
-          <w:tblCellSpacing w:w="15" w:type="dxa"/>
-        </w:trPr>
-        <w:tc>
-          <w:tcPr>
-            <w:tcW w:w="0" w:type="auto"/>
-            <w:vAlign w:val="center"/>
-            <w:hideMark/>
-          </w:tcPr>
-          <w:p>
-            <w:pPr>
-              <w:spacing w:after="0" w:line="240" w:lineRule="auto"/>
-              <w:rPr>
-                <w:rFonts w:ascii="Times New Roman" w:eastAsia="Times New Roman" w:hAnsi="Times New Roman" w:cs="Times New Roman"/>
-                <w:sz w:val="24"/>
-                <w:szCs w:val="24"/>
-                <w:lang w:eastAsia="en-PH"/>
-              </w:rPr>
-            </w:pPr>
-            <w:r>
-              <w:rPr>
-                <w:rFonts w:ascii="Times New Roman" w:eastAsia="Times New Roman" w:hAnsi="Times New Roman" w:cs="Times New Roman"/>
-                <w:sz w:val="24"/>
-                <w:szCs w:val="24"/>
-                <w:lang w:eastAsia="en-PH"/>
-              </w:rPr>
-              <w:t>…</w:t>
-            </w:r>
-          </w:p>
-        </w:tc>
-        <w:tc>
-          <w:tcPr>
-            <w:tcW w:w="0" w:type="auto"/>
-            <w:vAlign w:val="center"/>
-            <w:hideMark/>
-          </w:tcPr>
-          <w:p>
-            <w:pPr>
-              <w:spacing w:after="0" w:line="240" w:lineRule="auto"/>
-              <w:rPr>
-                <w:rFonts w:ascii="Times New Roman" w:eastAsia="Times New Roman" w:hAnsi="Times New Roman" w:cs="Times New Roman"/>
-                <w:sz w:val="24"/>
-                <w:szCs w:val="24"/>
-                <w:lang w:eastAsia="en-PH"/>
-              </w:rPr>
-            </w:pPr>
-            <w:r>
-              <w:rPr>
-                <w:rFonts w:ascii="Times New Roman" w:eastAsia="Times New Roman" w:hAnsi="Times New Roman" w:cs="Times New Roman"/>
-                <w:sz w:val="24"/>
-                <w:szCs w:val="24"/>
-                <w:lang w:eastAsia="en-PH"/>
-              </w:rPr>
-              <w:t>…</w:t>
-            </w:r>
-          </w:p>
-        </w:tc>
-        <w:tc>
-          <w:tcPr>
-            <w:tcW w:w="0" w:type="auto"/>
-            <w:vAlign w:val="center"/>
-            <w:hideMark/>
-          </w:tcPr>
-          <w:p>
-            <w:pPr>
-              <w:spacing w:after="0" w:line="240" w:lineRule="auto"/>
-              <w:rPr>
-                <w:rFonts w:ascii="Times New Roman" w:eastAsia="Times New Roman" w:hAnsi="Times New Roman" w:cs="Times New Roman"/>
-                <w:sz w:val="24"/>
-                <w:szCs w:val="24"/>
-                <w:lang w:eastAsia="en-PH"/>
-              </w:rPr>
-            </w:pPr>
-            <w:r>
-              <w:rPr>
-                <w:rFonts w:ascii="Times New Roman" w:eastAsia="Times New Roman" w:hAnsi="Times New Roman" w:cs="Times New Roman"/>
-                <w:sz w:val="24"/>
-                <w:szCs w:val="24"/>
-                <w:lang w:eastAsia="en-PH"/>
-              </w:rPr>
-              <w:t>…</w:t>
-            </w:r>
-          </w:p>
-        </w:tc>
-        <w:tc>
-          <w:tcPr>
-            <w:tcW w:w="0" w:type="auto"/>
-            <w:vAlign w:val="center"/>
-            <w:hideMark/>
-          </w:tcPr>
-          <w:p>
-            <w:pPr>
-              <w:spacing w:after="0" w:line="240" w:lineRule="auto"/>
-              <w:rPr>
-                <w:rFonts w:ascii="Times New Roman" w:eastAsia="Times New Roman" w:hAnsi="Times New Roman" w:cs="Times New Roman"/>
-                <w:sz w:val="24"/>
-                <w:szCs w:val="24"/>
-                <w:lang w:eastAsia="en-PH"/>
-              </w:rPr>
-            </w:pPr>
-            <w:r>
-              <w:rPr>
-                <w:rFonts w:ascii="Times New Roman" w:eastAsia="Times New Roman" w:hAnsi="Times New Roman" w:cs="Times New Roman"/>
-                <w:sz w:val="24"/>
-                <w:szCs w:val="24"/>
-                <w:lang w:eastAsia="en-PH"/>
-              </w:rPr>
-              <w:t>…</w:t>
-            </w:r>
-          </w:p>
-        </w:tc>
-        <w:tc>
-          <w:tcPr>
-            <w:tcW w:w="0" w:type="auto"/>
-            <w:vAlign w:val="center"/>
-            <w:hideMark/>
-          </w:tcPr>
-          <w:p>
-            <w:pPr>
-              <w:spacing w:after="0" w:line="240" w:lineRule="auto"/>
-              <w:rPr>
-                <w:rFonts w:ascii="Times New Roman" w:eastAsia="Times New Roman" w:hAnsi="Times New Roman" w:cs="Times New Roman"/>
-                <w:sz w:val="24"/>
-                <w:szCs w:val="24"/>
-                <w:lang w:eastAsia="en-PH"/>
-              </w:rPr>
-            </w:pPr>
-            <w:r>
-              <w:rPr>
-                <w:rFonts w:ascii="Times New Roman" w:eastAsia="Times New Roman" w:hAnsi="Times New Roman" w:cs="Times New Roman"/>
-                <w:sz w:val="24"/>
-                <w:szCs w:val="24"/>
-                <w:lang w:eastAsia="en-PH"/>
-              </w:rPr>
-              <w:t>…</w:t>
-            </w:r>
-          </w:p>
-        </w:tc>
-        <w:tc>
-          <w:tcPr>
-            <w:tcW w:w="0" w:type="auto"/>
-            <w:vAlign w:val="center"/>
-            <w:hideMark/>
-          </w:tcPr>
-          <w:p>
-            <w:pPr>
-              <w:spacing w:after="0" w:line="240" w:lineRule="auto"/>
-              <w:rPr>
-                <w:rFonts w:ascii="Times New Roman" w:eastAsia="Times New Roman" w:hAnsi="Times New Roman" w:cs="Times New Roman"/>
-                <w:sz w:val="24"/>
-                <w:szCs w:val="24"/>
-                <w:lang w:eastAsia="en-PH"/>
-              </w:rPr>
-            </w:pPr>
-            <w:r>
-              <w:rPr>
-                <w:rFonts w:ascii="Times New Roman" w:eastAsia="Times New Roman" w:hAnsi="Times New Roman" w:cs="Times New Roman"/>
-                <w:sz w:val="24"/>
-                <w:szCs w:val="24"/>
-                <w:lang w:eastAsia="en-PH"/>
-              </w:rPr>
-              <w:t>…</w:t>
-            </w:r>
-          </w:p>
-        </w:tc>
-      </w:tr>
-    </w:tbl>
     <w:p>
       <w:pPr>
         <w:spacing w:before="100" w:beforeAutospacing="1" w:after="100" w:afterAutospacing="1" w:line="240" w:lineRule="auto"/>
@@ -7938,6 +6213,7 @@
           <w:szCs w:val="24"/>
           <w:lang w:eastAsia="en-PH"/>
         </w:rPr>
+        <w:lastRenderedPageBreak/>
         <w:t>Insight</w:t>
       </w:r>
       <w:r>
@@ -7975,7 +6251,6 @@
           <w:rFonts w:eastAsia="Times New Roman"/>
           <w:lang w:eastAsia="en-PH"/>
         </w:rPr>
-        <w:lastRenderedPageBreak/>
         <w:t>6. Top Performers per Program</w:t>
       </w:r>
       <w:bookmarkEnd w:id="8"/>
@@ -8794,7 +7069,7 @@
                     <pic:cNvPicPr/>
                   </pic:nvPicPr>
                   <pic:blipFill>
-                    <a:blip r:embed="rId10"/>
+                    <a:blip r:embed="rId17"/>
                     <a:stretch>
                       <a:fillRect/>
                     </a:stretch>
@@ -8839,7 +7114,7 @@
                     <pic:cNvPicPr/>
                   </pic:nvPicPr>
                   <pic:blipFill>
-                    <a:blip r:embed="rId11"/>
+                    <a:blip r:embed="rId18"/>
                     <a:stretch>
                       <a:fillRect/>
                     </a:stretch>
@@ -8885,7 +7160,7 @@
                     <pic:cNvPicPr/>
                   </pic:nvPicPr>
                   <pic:blipFill>
-                    <a:blip r:embed="rId12"/>
+                    <a:blip r:embed="rId19"/>
                     <a:stretch>
                       <a:fillRect/>
                     </a:stretch>
@@ -8935,7 +7210,7 @@
                     <pic:cNvPicPr/>
                   </pic:nvPicPr>
                   <pic:blipFill>
-                    <a:blip r:embed="rId13"/>
+                    <a:blip r:embed="rId20"/>
                     <a:stretch>
                       <a:fillRect/>
                     </a:stretch>
@@ -8980,7 +7255,7 @@
                     <pic:cNvPicPr/>
                   </pic:nvPicPr>
                   <pic:blipFill>
-                    <a:blip r:embed="rId14"/>
+                    <a:blip r:embed="rId21"/>
                     <a:stretch>
                       <a:fillRect/>
                     </a:stretch>
@@ -9026,7 +7301,7 @@
                     <pic:cNvPicPr/>
                   </pic:nvPicPr>
                   <pic:blipFill>
-                    <a:blip r:embed="rId15"/>
+                    <a:blip r:embed="rId22"/>
                     <a:stretch>
                       <a:fillRect/>
                     </a:stretch>
@@ -9071,7 +7346,7 @@
                     <pic:cNvPicPr/>
                   </pic:nvPicPr>
                   <pic:blipFill>
-                    <a:blip r:embed="rId16"/>
+                    <a:blip r:embed="rId23"/>
                     <a:stretch>
                       <a:fillRect/>
                     </a:stretch>
@@ -9303,7 +7578,7 @@
                           <pic:cNvPicPr/>
                         </pic:nvPicPr>
                         <pic:blipFill>
-                          <a:blip r:embed="rId17"/>
+                          <a:blip r:embed="rId24"/>
                           <a:stretch>
                             <a:fillRect/>
                           </a:stretch>
@@ -9493,9 +7768,8 @@
                 <w:szCs w:val="24"/>
                 <w:lang w:eastAsia="en-PH"/>
               </w:rPr>
-              <w:t xml:space="preserve">Followed </w:t>
-            </w:r>
-            <w:proofErr w:type="gramStart"/>
+              <w:t xml:space="preserve">Followed by </w:t>
+            </w:r>
             <w:r>
               <w:rPr>
                 <w:rFonts w:ascii="Times New Roman" w:eastAsia="Times New Roman" w:hAnsi="Times New Roman" w:cs="Times New Roman"/>
@@ -9504,7 +7778,7 @@
                 <w:szCs w:val="24"/>
                 <w:lang w:eastAsia="en-PH"/>
               </w:rPr>
-              <w:t xml:space="preserve">by </w:t>
+              <w:t xml:space="preserve"> </w:t>
             </w:r>
             <w:r>
               <w:rPr>
@@ -9514,28 +7788,7 @@
                 <w:szCs w:val="24"/>
                 <w:lang w:eastAsia="en-PH"/>
               </w:rPr>
-              <w:t xml:space="preserve"> </w:t>
-            </w:r>
-            <w:r>
-              <w:rPr>
-                <w:rFonts w:ascii="Times New Roman" w:eastAsia="Times New Roman" w:hAnsi="Times New Roman" w:cs="Times New Roman"/>
-                <w:color w:val="FF0000"/>
-                <w:sz w:val="24"/>
-                <w:szCs w:val="24"/>
-                <w:lang w:eastAsia="en-PH"/>
-              </w:rPr>
-              <w:t>histogram</w:t>
-            </w:r>
-            <w:proofErr w:type="gramEnd"/>
-            <w:r>
-              <w:rPr>
-                <w:rFonts w:ascii="Times New Roman" w:eastAsia="Times New Roman" w:hAnsi="Times New Roman" w:cs="Times New Roman"/>
-                <w:color w:val="FF0000"/>
-                <w:sz w:val="24"/>
-                <w:szCs w:val="24"/>
-                <w:lang w:eastAsia="en-PH"/>
-              </w:rPr>
-              <w:t>.</w:t>
+              <w:t>histogram.</w:t>
             </w:r>
           </w:p>
         </w:tc>
@@ -9744,24 +7997,8 @@
         <w:rPr>
           <w:lang w:eastAsia="en-PH"/>
         </w:rPr>
-        <w:t xml:space="preserve">      Filtered by Subject or course </w:t>
+        <w:t xml:space="preserve">      Filtered by Subject or course or  YearLevel</w:t>
       </w:r>
-      <w:proofErr w:type="gramStart"/>
-      <w:r>
-        <w:rPr>
-          <w:lang w:eastAsia="en-PH"/>
-        </w:rPr>
-        <w:t xml:space="preserve">or  </w:t>
-      </w:r>
-      <w:proofErr w:type="spellStart"/>
-      <w:r>
-        <w:rPr>
-          <w:lang w:eastAsia="en-PH"/>
-        </w:rPr>
-        <w:t>YearLevel</w:t>
-      </w:r>
-      <w:proofErr w:type="spellEnd"/>
-      <w:proofErr w:type="gramEnd"/>
     </w:p>
     <w:p>
       <w:pPr>
@@ -9805,7 +8042,7 @@
                     <pic:cNvPicPr/>
                   </pic:nvPicPr>
                   <pic:blipFill>
-                    <a:blip r:embed="rId18"/>
+                    <a:blip r:embed="rId25"/>
                     <a:stretch>
                       <a:fillRect/>
                     </a:stretch>
@@ -9997,7 +8234,7 @@
                     <pic:cNvPicPr/>
                   </pic:nvPicPr>
                   <pic:blipFill>
-                    <a:blip r:embed="rId19"/>
+                    <a:blip r:embed="rId26"/>
                     <a:stretch>
                       <a:fillRect/>
                     </a:stretch>
@@ -10110,7 +8347,7 @@
                     <pic:cNvPicPr/>
                   </pic:nvPicPr>
                   <pic:blipFill>
-                    <a:blip r:embed="rId20"/>
+                    <a:blip r:embed="rId27"/>
                     <a:stretch>
                       <a:fillRect/>
                     </a:stretch>
@@ -10213,7 +8450,7 @@
                     <pic:cNvPicPr/>
                   </pic:nvPicPr>
                   <pic:blipFill>
-                    <a:blip r:embed="rId21"/>
+                    <a:blip r:embed="rId28"/>
                     <a:stretch>
                       <a:fillRect/>
                     </a:stretch>
@@ -10312,7 +8549,7 @@
                     <pic:cNvPicPr/>
                   </pic:nvPicPr>
                   <pic:blipFill>
-                    <a:blip r:embed="rId22"/>
+                    <a:blip r:embed="rId29"/>
                     <a:stretch>
                       <a:fillRect/>
                     </a:stretch>
@@ -10443,7 +8680,7 @@
                     </pic:cNvPicPr>
                   </pic:nvPicPr>
                   <pic:blipFill>
-                    <a:blip r:embed="rId23">
+                    <a:blip r:embed="rId30">
                       <a:extLst>
                         <a:ext uri="{28A0092B-C50C-407E-A947-70E740481C1C}">
                           <a14:useLocalDpi xmlns:a14="http://schemas.microsoft.com/office/drawing/2010/main" val="0"/>
@@ -10526,7 +8763,7 @@
                     </pic:cNvPicPr>
                   </pic:nvPicPr>
                   <pic:blipFill>
-                    <a:blip r:embed="rId24">
+                    <a:blip r:embed="rId31">
                       <a:extLst>
                         <a:ext uri="{28A0092B-C50C-407E-A947-70E740481C1C}">
                           <a14:useLocalDpi xmlns:a14="http://schemas.microsoft.com/office/drawing/2010/main" val="0"/>
@@ -10619,7 +8856,7 @@
                     </pic:cNvPicPr>
                   </pic:nvPicPr>
                   <pic:blipFill>
-                    <a:blip r:embed="rId25">
+                    <a:blip r:embed="rId32">
                       <a:extLst>
                         <a:ext uri="{28A0092B-C50C-407E-A947-70E740481C1C}">
                           <a14:useLocalDpi xmlns:a14="http://schemas.microsoft.com/office/drawing/2010/main" val="0"/>
@@ -11081,7 +9318,7 @@
                     </pic:cNvPicPr>
                   </pic:nvPicPr>
                   <pic:blipFill>
-                    <a:blip r:embed="rId26" cstate="print">
+                    <a:blip r:embed="rId33" cstate="print">
                       <a:extLst>
                         <a:ext uri="{28A0092B-C50C-407E-A947-70E740481C1C}">
                           <a14:useLocalDpi xmlns:a14="http://schemas.microsoft.com/office/drawing/2010/main" val="0"/>
@@ -11147,7 +9384,7 @@
                     </pic:cNvPicPr>
                   </pic:nvPicPr>
                   <pic:blipFill>
-                    <a:blip r:embed="rId27" cstate="print">
+                    <a:blip r:embed="rId34" cstate="print">
                       <a:extLst>
                         <a:ext uri="{28A0092B-C50C-407E-A947-70E740481C1C}">
                           <a14:useLocalDpi xmlns:a14="http://schemas.microsoft.com/office/drawing/2010/main" val="0"/>
@@ -11373,7 +9610,6 @@
                 <w:lang w:eastAsia="en-PH"/>
               </w:rPr>
             </w:pPr>
-            <w:proofErr w:type="spellStart"/>
             <w:r>
               <w:rPr>
                 <w:rFonts w:ascii="Times New Roman" w:eastAsia="Times New Roman" w:hAnsi="Times New Roman" w:cs="Times New Roman"/>
@@ -11386,7 +9622,6 @@
               </w:rPr>
               <w:t>YearLevel</w:t>
             </w:r>
-            <w:proofErr w:type="spellEnd"/>
           </w:p>
         </w:tc>
         <w:tc>
@@ -15053,25 +13288,14 @@
                 <w:lang w:eastAsia="en-PH"/>
               </w:rPr>
             </w:pPr>
-            <w:proofErr w:type="spellStart"/>
-            <w:r>
-              <w:rPr>
-                <w:rFonts w:ascii="Times New Roman" w:eastAsia="Times New Roman" w:hAnsi="Times New Roman" w:cs="Times New Roman"/>
-                <w:sz w:val="24"/>
-                <w:szCs w:val="24"/>
-                <w:lang w:eastAsia="en-PH"/>
-              </w:rPr>
-              <w:t>Mccarthy</w:t>
-            </w:r>
-            <w:proofErr w:type="spellEnd"/>
-            <w:r>
-              <w:rPr>
-                <w:rFonts w:ascii="Times New Roman" w:eastAsia="Times New Roman" w:hAnsi="Times New Roman" w:cs="Times New Roman"/>
-                <w:sz w:val="24"/>
-                <w:szCs w:val="24"/>
-                <w:lang w:eastAsia="en-PH"/>
-              </w:rPr>
-              <w:t>, Donna S.</w:t>
+            <w:r>
+              <w:rPr>
+                <w:rFonts w:ascii="Times New Roman" w:eastAsia="Times New Roman" w:hAnsi="Times New Roman" w:cs="Times New Roman"/>
+                <w:sz w:val="24"/>
+                <w:szCs w:val="24"/>
+                <w:lang w:eastAsia="en-PH"/>
+              </w:rPr>
+              <w:t>Mccarthy, Donna S.</w:t>
             </w:r>
           </w:p>
         </w:tc>
@@ -15272,25 +13496,14 @@
                 <w:lang w:eastAsia="en-PH"/>
               </w:rPr>
             </w:pPr>
-            <w:proofErr w:type="spellStart"/>
-            <w:r>
-              <w:rPr>
-                <w:rFonts w:ascii="Times New Roman" w:eastAsia="Times New Roman" w:hAnsi="Times New Roman" w:cs="Times New Roman"/>
-                <w:sz w:val="24"/>
-                <w:szCs w:val="24"/>
-                <w:lang w:eastAsia="en-PH"/>
-              </w:rPr>
-              <w:t>Mcintyre</w:t>
-            </w:r>
-            <w:proofErr w:type="spellEnd"/>
-            <w:r>
-              <w:rPr>
-                <w:rFonts w:ascii="Times New Roman" w:eastAsia="Times New Roman" w:hAnsi="Times New Roman" w:cs="Times New Roman"/>
-                <w:sz w:val="24"/>
-                <w:szCs w:val="24"/>
-                <w:lang w:eastAsia="en-PH"/>
-              </w:rPr>
-              <w:t>, Alexis L.</w:t>
+            <w:r>
+              <w:rPr>
+                <w:rFonts w:ascii="Times New Roman" w:eastAsia="Times New Roman" w:hAnsi="Times New Roman" w:cs="Times New Roman"/>
+                <w:sz w:val="24"/>
+                <w:szCs w:val="24"/>
+                <w:lang w:eastAsia="en-PH"/>
+              </w:rPr>
+              <w:t>Mcintyre, Alexis L.</w:t>
             </w:r>
           </w:p>
         </w:tc>
@@ -18780,7 +16993,7 @@
                     <pic:cNvPicPr/>
                   </pic:nvPicPr>
                   <pic:blipFill>
-                    <a:blip r:embed="rId28"/>
+                    <a:blip r:embed="rId35"/>
                     <a:stretch>
                       <a:fillRect/>
                     </a:stretch>
@@ -19163,7 +17376,7 @@
                     <pic:cNvPicPr/>
                   </pic:nvPicPr>
                   <pic:blipFill>
-                    <a:blip r:embed="rId29"/>
+                    <a:blip r:embed="rId36"/>
                     <a:stretch>
                       <a:fillRect/>
                     </a:stretch>
@@ -19272,7 +17485,7 @@
                           <pic:cNvPicPr/>
                         </pic:nvPicPr>
                         <pic:blipFill>
-                          <a:blip r:embed="rId30"/>
+                          <a:blip r:embed="rId37"/>
                           <a:stretch>
                             <a:fillRect/>
                           </a:stretch>
@@ -19628,7 +17841,7 @@
                           <pic:cNvPicPr/>
                         </pic:nvPicPr>
                         <pic:blipFill>
-                          <a:blip r:embed="rId31"/>
+                          <a:blip r:embed="rId38"/>
                           <a:stretch>
                             <a:fillRect/>
                           </a:stretch>
@@ -19858,7 +18071,7 @@
                     <pic:cNvPicPr/>
                   </pic:nvPicPr>
                   <pic:blipFill>
-                    <a:blip r:embed="rId32"/>
+                    <a:blip r:embed="rId39"/>
                     <a:stretch>
                       <a:fillRect/>
                     </a:stretch>
@@ -19908,7 +18121,7 @@
                     <pic:cNvPicPr/>
                   </pic:nvPicPr>
                   <pic:blipFill>
-                    <a:blip r:embed="rId33"/>
+                    <a:blip r:embed="rId40"/>
                     <a:stretch>
                       <a:fillRect/>
                     </a:stretch>
@@ -19959,7 +18172,7 @@
                     <pic:cNvPicPr/>
                   </pic:nvPicPr>
                   <pic:blipFill>
-                    <a:blip r:embed="rId34"/>
+                    <a:blip r:embed="rId41"/>
                     <a:stretch>
                       <a:fillRect/>
                     </a:stretch>
@@ -20012,7 +18225,7 @@
                     <pic:cNvPicPr/>
                   </pic:nvPicPr>
                   <pic:blipFill>
-                    <a:blip r:embed="rId35"/>
+                    <a:blip r:embed="rId42"/>
                     <a:stretch>
                       <a:fillRect/>
                     </a:stretch>
@@ -20804,7 +19017,7 @@
 </file>
 
 <file path=word/numbering.xml><?xml version="1.0" encoding="utf-8"?>
-<w:numbering xmlns:wpc="http://schemas.microsoft.com/office/word/2010/wordprocessingCanvas" xmlns:cx="http://schemas.microsoft.com/office/drawing/2014/chartex" xmlns:cx1="http://schemas.microsoft.com/office/drawing/2015/9/8/chartex" xmlns:cx2="http://schemas.microsoft.com/office/drawing/2015/10/21/chartex" xmlns:cx3="http://schemas.microsoft.com/office/drawing/2016/5/9/chartex" xmlns:cx4="http://schemas.microsoft.com/office/drawing/2016/5/10/chartex" xmlns:cx5="http://schemas.microsoft.com/office/drawing/2016/5/11/chartex" xmlns:cx6="http://schemas.microsoft.com/office/drawing/2016/5/12/chartex" xmlns:cx7="http://schemas.microsoft.com/office/drawing/2016/5/13/chartex" xmlns:cx8="http://schemas.microsoft.com/office/drawing/2016/5/14/chartex" xmlns:mc="http://schemas.openxmlformats.org/markup-compatibility/2006" xmlns:aink="http://schemas.microsoft.com/office/drawing/2016/ink" xmlns:am3d="http://schemas.microsoft.com/office/drawing/2017/model3d" xmlns:o="urn:schemas-microsoft-com:office:office" xmlns:r="http://schemas.openxmlformats.org/officeDocument/2006/relationships" xmlns:m="http://schemas.openxmlformats.org/officeDocument/2006/math" xmlns:v="urn:schemas-microsoft-com:vml" xmlns:wp14="http://schemas.microsoft.com/office/word/2010/wordprocessingDrawing" xmlns:wp="http://schemas.openxmlformats.org/drawingml/2006/wordprocessingDrawing" xmlns:w10="urn:schemas-microsoft-com:office:word" xmlns:w="http://schemas.openxmlformats.org/wordprocessingml/2006/main" xmlns:w14="http://schemas.microsoft.com/office/word/2010/wordml" xmlns:w15="http://schemas.microsoft.com/office/word/2012/wordml" xmlns:w16cid="http://schemas.microsoft.com/office/word/2016/wordml/cid" xmlns:w16se="http://schemas.microsoft.com/office/word/2015/wordml/symex" xmlns:wpg="http://schemas.microsoft.com/office/word/2010/wordprocessingGroup" xmlns:wpi="http://schemas.microsoft.com/office/word/2010/wordprocessingInk" xmlns:wne="http://schemas.microsoft.com/office/word/2006/wordml" xmlns:wps="http://schemas.microsoft.com/office/word/2010/wordprocessingShape" mc:Ignorable="w14 w15 w16se w16cid wp14">
+<w:numbering xmlns:wpc="http://schemas.microsoft.com/office/word/2010/wordprocessingCanvas" xmlns:cx="http://schemas.microsoft.com/office/drawing/2014/chartex" xmlns:cx1="http://schemas.microsoft.com/office/drawing/2015/9/8/chartex" xmlns:cx2="http://schemas.microsoft.com/office/drawing/2015/10/21/chartex" xmlns:cx3="http://schemas.microsoft.com/office/drawing/2016/5/9/chartex" xmlns:cx4="http://schemas.microsoft.com/office/drawing/2016/5/10/chartex" xmlns:cx5="http://schemas.microsoft.com/office/drawing/2016/5/11/chartex" xmlns:cx6="http://schemas.microsoft.com/office/drawing/2016/5/12/chartex" xmlns:cx7="http://schemas.microsoft.com/office/drawing/2016/5/13/chartex" xmlns:cx8="http://schemas.microsoft.com/office/drawing/2016/5/14/chartex" xmlns:mc="http://schemas.openxmlformats.org/markup-compatibility/2006" xmlns:aink="http://schemas.microsoft.com/office/drawing/2016/ink" xmlns:am3d="http://schemas.microsoft.com/office/drawing/2017/model3d" xmlns:o="urn:schemas-microsoft-com:office:office" xmlns:r="http://schemas.openxmlformats.org/officeDocument/2006/relationships" xmlns:m="http://schemas.openxmlformats.org/officeDocument/2006/math" xmlns:v="urn:schemas-microsoft-com:vml" xmlns:wp14="http://schemas.microsoft.com/office/word/2010/wordprocessingDrawing" xmlns:wp="http://schemas.openxmlformats.org/drawingml/2006/wordprocessingDrawing" xmlns:w10="urn:schemas-microsoft-com:office:word" xmlns:w="http://schemas.openxmlformats.org/wordprocessingml/2006/main" xmlns:w14="http://schemas.microsoft.com/office/word/2010/wordml" xmlns:w15="http://schemas.microsoft.com/office/word/2012/wordml" xmlns:w16cex="http://schemas.microsoft.com/office/word/2018/wordml/cex" xmlns:w16cid="http://schemas.microsoft.com/office/word/2016/wordml/cid" xmlns:w16="http://schemas.microsoft.com/office/word/2018/wordml" xmlns:w16se="http://schemas.microsoft.com/office/word/2015/wordml/symex" xmlns:wpg="http://schemas.microsoft.com/office/word/2010/wordprocessingGroup" xmlns:wpi="http://schemas.microsoft.com/office/word/2010/wordprocessingInk" xmlns:wne="http://schemas.microsoft.com/office/word/2006/wordml" xmlns:wps="http://schemas.microsoft.com/office/word/2010/wordprocessingShape" mc:Ignorable="w14 w15 w16se w16cid w16 w16cex wp14">
   <w:abstractNum w:abstractNumId="0" w15:restartNumberingAfterBreak="0">
     <w:nsid w:val="04F67ABB"/>
     <w:multiLevelType w:val="multilevel"/>
@@ -22254,7 +20467,7 @@
 </file>
 
 <file path=word/styles.xml><?xml version="1.0" encoding="utf-8"?>
-<w:styles xmlns:mc="http://schemas.openxmlformats.org/markup-compatibility/2006" xmlns:r="http://schemas.openxmlformats.org/officeDocument/2006/relationships" xmlns:w="http://schemas.openxmlformats.org/wordprocessingml/2006/main" xmlns:w14="http://schemas.microsoft.com/office/word/2010/wordml" xmlns:w15="http://schemas.microsoft.com/office/word/2012/wordml" xmlns:w16cid="http://schemas.microsoft.com/office/word/2016/wordml/cid" xmlns:w16se="http://schemas.microsoft.com/office/word/2015/wordml/symex" mc:Ignorable="w14 w15 w16se w16cid">
+<w:styles xmlns:mc="http://schemas.openxmlformats.org/markup-compatibility/2006" xmlns:r="http://schemas.openxmlformats.org/officeDocument/2006/relationships" xmlns:w="http://schemas.openxmlformats.org/wordprocessingml/2006/main" xmlns:w14="http://schemas.microsoft.com/office/word/2010/wordml" xmlns:w15="http://schemas.microsoft.com/office/word/2012/wordml" xmlns:w16cex="http://schemas.microsoft.com/office/word/2018/wordml/cex" xmlns:w16cid="http://schemas.microsoft.com/office/word/2016/wordml/cid" xmlns:w16="http://schemas.microsoft.com/office/word/2018/wordml" xmlns:w16se="http://schemas.microsoft.com/office/word/2015/wordml/symex" mc:Ignorable="w14 w15 w16se w16cid w16 w16cex">
   <w:docDefaults>
     <w:rPrDefault>
       <w:rPr>
@@ -22270,7 +20483,7 @@
       </w:pPr>
     </w:pPrDefault>
   </w:docDefaults>
-  <w:latentStyles w:defLockedState="0" w:defUIPriority="99" w:defSemiHidden="0" w:defUnhideWhenUsed="0" w:defQFormat="0" w:count="375">
+  <w:latentStyles w:defLockedState="0" w:defUIPriority="99" w:defSemiHidden="0" w:defUnhideWhenUsed="0" w:defQFormat="0" w:count="376">
     <w:lsdException w:name="Normal" w:uiPriority="0" w:qFormat="1"/>
     <w:lsdException w:name="heading 1" w:uiPriority="9" w:qFormat="1"/>
     <w:lsdException w:name="heading 2" w:semiHidden="1" w:uiPriority="9" w:unhideWhenUsed="1" w:qFormat="1"/>
@@ -22376,7 +20589,6 @@
     <w:lsdException w:name="HTML Sample" w:semiHidden="1" w:unhideWhenUsed="1"/>
     <w:lsdException w:name="HTML Typewriter" w:semiHidden="1" w:unhideWhenUsed="1"/>
     <w:lsdException w:name="HTML Variable" w:semiHidden="1" w:unhideWhenUsed="1"/>
-    <w:lsdException w:name="Normal Table" w:semiHidden="1" w:unhideWhenUsed="1"/>
     <w:lsdException w:name="annotation subject" w:semiHidden="1" w:unhideWhenUsed="1"/>
     <w:lsdException w:name="No List" w:semiHidden="1" w:unhideWhenUsed="1"/>
     <w:lsdException w:name="Outline List 1" w:semiHidden="1" w:unhideWhenUsed="1"/>
@@ -22423,10 +20635,8 @@
     <w:lsdException w:name="Table Subtle 2" w:semiHidden="1" w:unhideWhenUsed="1"/>
     <w:lsdException w:name="Table Web 1" w:semiHidden="1" w:unhideWhenUsed="1"/>
     <w:lsdException w:name="Table Web 2" w:semiHidden="1" w:unhideWhenUsed="1"/>
-    <w:lsdException w:name="Table Web 3" w:semiHidden="1" w:unhideWhenUsed="1"/>
     <w:lsdException w:name="Balloon Text" w:semiHidden="1" w:unhideWhenUsed="1"/>
     <w:lsdException w:name="Table Grid" w:uiPriority="39"/>
-    <w:lsdException w:name="Table Theme" w:semiHidden="1" w:unhideWhenUsed="1"/>
     <w:lsdException w:name="Placeholder Text" w:semiHidden="1"/>
     <w:lsdException w:name="No Spacing" w:uiPriority="1" w:qFormat="1"/>
     <w:lsdException w:name="Light Shading" w:uiPriority="60"/>
@@ -22646,6 +20856,7 @@
     <w:lsdException w:name="Smart Hyperlink" w:semiHidden="1" w:unhideWhenUsed="1"/>
     <w:lsdException w:name="Hashtag" w:semiHidden="1" w:unhideWhenUsed="1"/>
     <w:lsdException w:name="Unresolved Mention" w:semiHidden="1" w:unhideWhenUsed="1"/>
+    <w:lsdException w:name="Smart Link" w:semiHidden="1" w:unhideWhenUsed="1"/>
   </w:latentStyles>
   <w:style w:type="paragraph" w:default="1" w:styleId="Normal">
     <w:name w:val="Normal"/>
@@ -23227,7 +21438,7 @@
 </file>
 
 <file path=customXml/itemProps1.xml><?xml version="1.0" encoding="utf-8"?>
-<ds:datastoreItem xmlns:ds="http://schemas.openxmlformats.org/officeDocument/2006/customXml" ds:itemID="{43DA0BB5-924C-48A7-AE82-0F22CD8B0DA0}">
+<ds:datastoreItem xmlns:ds="http://schemas.openxmlformats.org/officeDocument/2006/customXml" ds:itemID="{6622F51F-ED2C-4FCA-976B-5022D6EC9905}">
   <ds:schemaRefs>
     <ds:schemaRef ds:uri="http://schemas.openxmlformats.org/officeDocument/2006/bibliography"/>
   </ds:schemaRefs>

</xml_diff>